<commit_message>
SDD Some other sub parts
Mostly of 1st 2nd and 3rd parts were written.
</commit_message>
<xml_diff>
--- a/projectUndone/SDD .docx
+++ b/projectUndone/SDD .docx
@@ -76,9 +76,25 @@
           <w:sz w:val="24"/>
           <w:szCs w:val="24"/>
         </w:rPr>
-        <w:t>project’s application domain and system analysis  model were presented.</w:t>
-      </w:r>
-      <w:proofErr w:type="spellStart"/>
+        <w:t xml:space="preserve">project’s application domain and system analysis  model were presented. </w:t>
+      </w:r>
+    </w:p>
+    <w:p>
+      <w:pPr>
+        <w:rPr>
+          <w:rFonts w:ascii="Times New Roman" w:hAnsi="Times New Roman" w:cs="Times New Roman"/>
+          <w:sz w:val="24"/>
+          <w:szCs w:val="24"/>
+        </w:rPr>
+      </w:pPr>
+      <w:r>
+        <w:rPr>
+          <w:rFonts w:ascii="Times New Roman" w:hAnsi="Times New Roman" w:cs="Times New Roman"/>
+          <w:sz w:val="24"/>
+          <w:szCs w:val="24"/>
+        </w:rPr>
+        <w:t>SDD document reports the transformation of the analysis model to system design model. SDD documents contains solution domain which is proposed and specified, design goals,</w:t>
+      </w:r>
       <w:r>
         <w:rPr>
           <w:rFonts w:ascii="Times New Roman" w:hAnsi="Times New Roman" w:cs="Times New Roman"/>
@@ -87,23 +103,78 @@
         </w:rPr>
         <w:t xml:space="preserve"> </w:t>
       </w:r>
-      <w:proofErr w:type="spellEnd"/>
-    </w:p>
-    <w:p>
-      <w:pPr>
-        <w:rPr>
-          <w:rFonts w:ascii="Times New Roman" w:hAnsi="Times New Roman" w:cs="Times New Roman"/>
-          <w:sz w:val="24"/>
-          <w:szCs w:val="24"/>
-        </w:rPr>
-      </w:pPr>
-      <w:r>
-        <w:rPr>
-          <w:rFonts w:ascii="Times New Roman" w:hAnsi="Times New Roman" w:cs="Times New Roman"/>
-          <w:sz w:val="24"/>
-          <w:szCs w:val="24"/>
-        </w:rPr>
-        <w:t>SDD document reports the transformation of the analysis model to system design model. SDD documents contains solution domain which is proposed and specified, design goals,</w:t>
+      <w:r>
+        <w:rPr>
+          <w:rFonts w:ascii="Times New Roman" w:hAnsi="Times New Roman" w:cs="Times New Roman"/>
+          <w:sz w:val="24"/>
+          <w:szCs w:val="24"/>
+        </w:rPr>
+        <w:t xml:space="preserve">subsystem decomposition, strategies and the definitions of subsystems and interfaces.  Mainly, SDD portrays a virtual </w:t>
+      </w:r>
+      <w:r>
+        <w:rPr>
+          <w:rFonts w:ascii="Times New Roman" w:hAnsi="Times New Roman" w:cs="Times New Roman"/>
+          <w:sz w:val="24"/>
+          <w:szCs w:val="24"/>
+        </w:rPr>
+        <w:t>system</w:t>
+      </w:r>
+      <w:r>
+        <w:rPr>
+          <w:rFonts w:ascii="Times New Roman" w:hAnsi="Times New Roman" w:cs="Times New Roman"/>
+          <w:sz w:val="24"/>
+          <w:szCs w:val="24"/>
+        </w:rPr>
+        <w:t xml:space="preserve"> that</w:t>
+      </w:r>
+      <w:r>
+        <w:rPr>
+          <w:rFonts w:ascii="Times New Roman" w:hAnsi="Times New Roman" w:cs="Times New Roman"/>
+          <w:sz w:val="24"/>
+          <w:szCs w:val="24"/>
+        </w:rPr>
+        <w:t xml:space="preserve"> includes</w:t>
+      </w:r>
+      <w:r>
+        <w:rPr>
+          <w:rFonts w:ascii="Times New Roman" w:hAnsi="Times New Roman" w:cs="Times New Roman"/>
+          <w:sz w:val="24"/>
+          <w:szCs w:val="24"/>
+        </w:rPr>
+        <w:t xml:space="preserve"> all</w:t>
+      </w:r>
+      <w:r>
+        <w:rPr>
+          <w:rFonts w:ascii="Times New Roman" w:hAnsi="Times New Roman" w:cs="Times New Roman"/>
+          <w:sz w:val="24"/>
+          <w:szCs w:val="24"/>
+        </w:rPr>
+        <w:t xml:space="preserve"> of</w:t>
+      </w:r>
+      <w:r>
+        <w:rPr>
+          <w:rFonts w:ascii="Times New Roman" w:hAnsi="Times New Roman" w:cs="Times New Roman"/>
+          <w:sz w:val="24"/>
+          <w:szCs w:val="24"/>
+        </w:rPr>
+        <w:t xml:space="preserve"> the </w:t>
+      </w:r>
+      <w:r>
+        <w:rPr>
+          <w:rFonts w:ascii="Times New Roman" w:hAnsi="Times New Roman" w:cs="Times New Roman"/>
+          <w:sz w:val="24"/>
+          <w:szCs w:val="24"/>
+        </w:rPr>
+        <w:t xml:space="preserve">specifications and </w:t>
+      </w:r>
+      <w:proofErr w:type="gramStart"/>
+      <w:r>
+        <w:rPr>
+          <w:rFonts w:ascii="Times New Roman" w:hAnsi="Times New Roman" w:cs="Times New Roman"/>
+          <w:sz w:val="24"/>
+          <w:szCs w:val="24"/>
+        </w:rPr>
+        <w:t xml:space="preserve">requirements </w:t>
       </w:r>
       <w:r>
         <w:rPr>
@@ -119,72 +190,52 @@
           <w:sz w:val="24"/>
           <w:szCs w:val="24"/>
         </w:rPr>
-        <w:t xml:space="preserve">subsystem decomposition, strategies and the definitions of subsystems and interfaces.  Mainly, SDD portrays a virtual </w:t>
-      </w:r>
-      <w:r>
-        <w:rPr>
-          <w:rFonts w:ascii="Times New Roman" w:hAnsi="Times New Roman" w:cs="Times New Roman"/>
-          <w:sz w:val="24"/>
-          <w:szCs w:val="24"/>
-        </w:rPr>
-        <w:t>system</w:t>
-      </w:r>
-      <w:r>
-        <w:rPr>
-          <w:rFonts w:ascii="Times New Roman" w:hAnsi="Times New Roman" w:cs="Times New Roman"/>
-          <w:sz w:val="24"/>
-          <w:szCs w:val="24"/>
-        </w:rPr>
-        <w:t xml:space="preserve"> that</w:t>
-      </w:r>
-      <w:r>
-        <w:rPr>
-          <w:rFonts w:ascii="Times New Roman" w:hAnsi="Times New Roman" w:cs="Times New Roman"/>
-          <w:sz w:val="24"/>
-          <w:szCs w:val="24"/>
-        </w:rPr>
-        <w:t xml:space="preserve"> includes</w:t>
-      </w:r>
-      <w:r>
-        <w:rPr>
-          <w:rFonts w:ascii="Times New Roman" w:hAnsi="Times New Roman" w:cs="Times New Roman"/>
-          <w:sz w:val="24"/>
-          <w:szCs w:val="24"/>
-        </w:rPr>
-        <w:t xml:space="preserve"> all</w:t>
-      </w:r>
-      <w:r>
-        <w:rPr>
-          <w:rFonts w:ascii="Times New Roman" w:hAnsi="Times New Roman" w:cs="Times New Roman"/>
-          <w:sz w:val="24"/>
-          <w:szCs w:val="24"/>
-        </w:rPr>
-        <w:t xml:space="preserve"> of</w:t>
-      </w:r>
-      <w:r>
-        <w:rPr>
-          <w:rFonts w:ascii="Times New Roman" w:hAnsi="Times New Roman" w:cs="Times New Roman"/>
-          <w:sz w:val="24"/>
-          <w:szCs w:val="24"/>
-        </w:rPr>
-        <w:t xml:space="preserve"> the </w:t>
-      </w:r>
-      <w:r>
-        <w:rPr>
-          <w:rFonts w:ascii="Times New Roman" w:hAnsi="Times New Roman" w:cs="Times New Roman"/>
-          <w:sz w:val="24"/>
-          <w:szCs w:val="24"/>
-        </w:rPr>
-        <w:t xml:space="preserve">specifications and </w:t>
-      </w:r>
-      <w:proofErr w:type="gramStart"/>
-      <w:r>
-        <w:rPr>
-          <w:rFonts w:ascii="Times New Roman" w:hAnsi="Times New Roman" w:cs="Times New Roman"/>
-          <w:sz w:val="24"/>
-          <w:szCs w:val="24"/>
-        </w:rPr>
-        <w:t xml:space="preserve">requirements </w:t>
+        <w:t>in</w:t>
+      </w:r>
+      <w:proofErr w:type="gramEnd"/>
+      <w:r>
+        <w:rPr>
+          <w:rFonts w:ascii="Times New Roman" w:hAnsi="Times New Roman" w:cs="Times New Roman"/>
+          <w:sz w:val="24"/>
+          <w:szCs w:val="24"/>
+        </w:rPr>
+        <w:t xml:space="preserve"> RAD, and will create a service in boundaries between subsystems and interfaces.</w:t>
+      </w:r>
+    </w:p>
+    <w:p>
+      <w:pPr>
+        <w:rPr>
+          <w:rFonts w:ascii="Times New Roman" w:hAnsi="Times New Roman" w:cs="Times New Roman"/>
+          <w:sz w:val="24"/>
+          <w:szCs w:val="24"/>
+        </w:rPr>
+      </w:pPr>
+    </w:p>
+    <w:p>
+      <w:pPr>
+        <w:pStyle w:val="Balk2"/>
+      </w:pPr>
+      <w:bookmarkStart w:id="1" w:name="_Toc433996773"/>
+      <w:r>
+        <w:t>Purpose of the System</w:t>
+      </w:r>
+      <w:bookmarkEnd w:id="1"/>
+    </w:p>
+    <w:p>
+      <w:pPr>
+        <w:rPr>
+          <w:rFonts w:ascii="Times New Roman" w:hAnsi="Times New Roman" w:cs="Times New Roman"/>
+          <w:sz w:val="24"/>
+          <w:szCs w:val="24"/>
+        </w:rPr>
+      </w:pPr>
+      <w:r>
+        <w:rPr>
+          <w:rFonts w:ascii="Times New Roman" w:hAnsi="Times New Roman" w:cs="Times New Roman"/>
+          <w:sz w:val="24"/>
+          <w:szCs w:val="24"/>
+        </w:rPr>
+        <w:t>The purpose of the system is providing an efficient platform for users,</w:t>
       </w:r>
       <w:r>
         <w:rPr>
@@ -200,76 +251,7 @@
           <w:sz w:val="24"/>
           <w:szCs w:val="24"/>
         </w:rPr>
-        <w:t>in</w:t>
-      </w:r>
-      <w:proofErr w:type="gramEnd"/>
-      <w:r>
-        <w:rPr>
-          <w:rFonts w:ascii="Times New Roman" w:hAnsi="Times New Roman" w:cs="Times New Roman"/>
-          <w:sz w:val="24"/>
-          <w:szCs w:val="24"/>
-        </w:rPr>
-        <w:t xml:space="preserve"> RAD, and will create a service in boundaries between subsystems and interfaces.</w:t>
-      </w:r>
-    </w:p>
-    <w:p>
-      <w:pPr>
-        <w:rPr>
-          <w:rFonts w:ascii="Times New Roman" w:hAnsi="Times New Roman" w:cs="Times New Roman"/>
-          <w:sz w:val="24"/>
-          <w:szCs w:val="24"/>
-        </w:rPr>
-      </w:pPr>
-    </w:p>
-    <w:p>
-      <w:pPr>
-        <w:pStyle w:val="Balk2"/>
-      </w:pPr>
-      <w:bookmarkStart w:id="1" w:name="_Toc433996773"/>
-      <w:r>
-        <w:t>Purpose of the System</w:t>
-      </w:r>
-      <w:bookmarkEnd w:id="1"/>
-    </w:p>
-    <w:p>
-      <w:pPr>
-        <w:rPr>
-          <w:rFonts w:ascii="Times New Roman" w:hAnsi="Times New Roman" w:cs="Times New Roman"/>
-          <w:sz w:val="24"/>
-          <w:szCs w:val="24"/>
-        </w:rPr>
-      </w:pPr>
-      <w:r>
-        <w:rPr>
-          <w:rFonts w:ascii="Times New Roman" w:hAnsi="Times New Roman" w:cs="Times New Roman"/>
-          <w:sz w:val="24"/>
-          <w:szCs w:val="24"/>
-        </w:rPr>
-        <w:t xml:space="preserve">The </w:t>
-      </w:r>
-      <w:r>
-        <w:rPr>
-          <w:rFonts w:ascii="Times New Roman" w:hAnsi="Times New Roman" w:cs="Times New Roman"/>
-          <w:sz w:val="24"/>
-          <w:szCs w:val="24"/>
-        </w:rPr>
-        <w:t>purpose</w:t>
-      </w:r>
-      <w:r>
-        <w:rPr>
-          <w:rFonts w:ascii="Times New Roman" w:hAnsi="Times New Roman" w:cs="Times New Roman"/>
-          <w:sz w:val="24"/>
-          <w:szCs w:val="24"/>
-        </w:rPr>
-        <w:t xml:space="preserve"> of the system is providing an efficient platform for users</w:t>
-      </w:r>
-      <w:r>
-        <w:rPr>
-          <w:rFonts w:ascii="Times New Roman" w:hAnsi="Times New Roman" w:cs="Times New Roman"/>
-          <w:sz w:val="24"/>
-          <w:szCs w:val="24"/>
-        </w:rPr>
-        <w:t>,</w:t>
+        <w:t>which are customers, admin, managers, guest. For customers and guest, the main functionality that aimed is</w:t>
       </w:r>
       <w:r>
         <w:rPr>
@@ -285,39 +267,7 @@
           <w:sz w:val="24"/>
           <w:szCs w:val="24"/>
         </w:rPr>
-        <w:t>which are customers, admin, managers, guest. For customers and guest, the main functionality that aimed is</w:t>
-      </w:r>
-      <w:r>
-        <w:rPr>
-          <w:rFonts w:ascii="Times New Roman" w:hAnsi="Times New Roman" w:cs="Times New Roman"/>
-          <w:sz w:val="24"/>
-          <w:szCs w:val="24"/>
-        </w:rPr>
-        <w:t xml:space="preserve"> </w:t>
-      </w:r>
-      <w:r>
-        <w:rPr>
-          <w:rFonts w:ascii="Times New Roman" w:hAnsi="Times New Roman" w:cs="Times New Roman"/>
-          <w:sz w:val="24"/>
-          <w:szCs w:val="24"/>
-        </w:rPr>
-        <w:t xml:space="preserve">to </w:t>
-      </w:r>
-      <w:r>
-        <w:rPr>
-          <w:rFonts w:ascii="Times New Roman" w:hAnsi="Times New Roman" w:cs="Times New Roman"/>
-          <w:sz w:val="24"/>
-          <w:szCs w:val="24"/>
-        </w:rPr>
-        <w:t>search convenient trips to the places that want to travel and buy their tickets easily.</w:t>
-      </w:r>
-      <w:r>
-        <w:rPr>
-          <w:rFonts w:ascii="Times New Roman" w:hAnsi="Times New Roman" w:cs="Times New Roman"/>
-          <w:sz w:val="24"/>
-          <w:szCs w:val="24"/>
-        </w:rPr>
-        <w:t xml:space="preserve"> For admin and managers, the main functionality that aimed is to </w:t>
+        <w:t xml:space="preserve">to search convenient trips to the places that want to travel and buy their tickets easily. For admin and managers, the main functionality that aimed is to </w:t>
       </w:r>
       <w:proofErr w:type="gramStart"/>
       <w:r>
@@ -1200,25 +1150,181 @@
           <w:sz w:val="24"/>
           <w:szCs w:val="24"/>
         </w:rPr>
-        <w:t xml:space="preserve"> mobile applications are t</w:t>
-      </w:r>
-      <w:bookmarkStart w:id="5" w:name="_GoBack"/>
+        <w:t xml:space="preserve"> mobile applications are taken as references</w:t>
+      </w:r>
+      <w:r>
+        <w:rPr>
+          <w:rFonts w:ascii="Times New Roman" w:hAnsi="Times New Roman" w:cs="Times New Roman"/>
+          <w:sz w:val="24"/>
+          <w:szCs w:val="24"/>
+        </w:rPr>
+        <w:t xml:space="preserve"> on this project</w:t>
+      </w:r>
+      <w:r>
+        <w:rPr>
+          <w:rFonts w:ascii="Times New Roman" w:hAnsi="Times New Roman" w:cs="Times New Roman"/>
+          <w:sz w:val="24"/>
+          <w:szCs w:val="24"/>
+        </w:rPr>
+        <w:t>.</w:t>
+      </w:r>
+    </w:p>
+    <w:p>
+      <w:pPr>
+        <w:rPr>
+          <w:rFonts w:ascii="Times New Roman" w:hAnsi="Times New Roman" w:cs="Times New Roman"/>
+          <w:sz w:val="24"/>
+          <w:szCs w:val="24"/>
+        </w:rPr>
+      </w:pPr>
+    </w:p>
+    <w:p>
+      <w:pPr>
+        <w:pStyle w:val="Balk1"/>
+      </w:pPr>
+      <w:bookmarkStart w:id="5" w:name="_Toc433996777"/>
+      <w:r>
+        <w:t xml:space="preserve">Current </w:t>
+      </w:r>
+      <w:r>
+        <w:t>Software Architecture</w:t>
+      </w:r>
       <w:bookmarkEnd w:id="5"/>
-      <w:r>
-        <w:rPr>
-          <w:rFonts w:ascii="Times New Roman" w:hAnsi="Times New Roman" w:cs="Times New Roman"/>
-          <w:sz w:val="24"/>
-          <w:szCs w:val="24"/>
-        </w:rPr>
-        <w:t>aken as references</w:t>
-      </w:r>
-      <w:r>
-        <w:rPr>
-          <w:rFonts w:ascii="Times New Roman" w:hAnsi="Times New Roman" w:cs="Times New Roman"/>
-          <w:sz w:val="24"/>
-          <w:szCs w:val="24"/>
-        </w:rPr>
-        <w:t xml:space="preserve"> on this project</w:t>
+    </w:p>
+    <w:p>
+      <w:pPr>
+        <w:rPr>
+          <w:rFonts w:ascii="Times New Roman" w:hAnsi="Times New Roman" w:cs="Times New Roman"/>
+          <w:sz w:val="24"/>
+          <w:szCs w:val="24"/>
+        </w:rPr>
+      </w:pPr>
+    </w:p>
+    <w:p>
+      <w:pPr>
+        <w:pStyle w:val="Balk1"/>
+      </w:pPr>
+      <w:bookmarkStart w:id="6" w:name="_Toc433996778"/>
+      <w:r>
+        <w:t xml:space="preserve">Proposed </w:t>
+      </w:r>
+      <w:r>
+        <w:t>Software Architecture</w:t>
+      </w:r>
+      <w:bookmarkEnd w:id="6"/>
+    </w:p>
+    <w:p>
+      <w:pPr>
+        <w:rPr>
+          <w:rFonts w:ascii="Times New Roman" w:hAnsi="Times New Roman" w:cs="Times New Roman"/>
+          <w:sz w:val="24"/>
+          <w:szCs w:val="24"/>
+        </w:rPr>
+      </w:pPr>
+      <w:r>
+        <w:rPr>
+          <w:rFonts w:ascii="Times New Roman" w:hAnsi="Times New Roman" w:cs="Times New Roman"/>
+          <w:sz w:val="24"/>
+          <w:szCs w:val="24"/>
+        </w:rPr>
+        <w:t xml:space="preserve">In this project, we use Model-View-Controller Architectural System. </w:t>
+      </w:r>
+      <w:r>
+        <w:rPr>
+          <w:rFonts w:ascii="Times New Roman" w:hAnsi="Times New Roman" w:cs="Times New Roman"/>
+          <w:sz w:val="24"/>
+          <w:szCs w:val="24"/>
+        </w:rPr>
+        <w:t>Model subsystems maintain domain knowledge</w:t>
+      </w:r>
+      <w:r>
+        <w:rPr>
+          <w:rFonts w:ascii="Times New Roman" w:hAnsi="Times New Roman" w:cs="Times New Roman"/>
+          <w:sz w:val="24"/>
+          <w:szCs w:val="24"/>
+        </w:rPr>
+        <w:t xml:space="preserve"> </w:t>
+      </w:r>
+      <w:r>
+        <w:rPr>
+          <w:rFonts w:ascii="Times New Roman" w:hAnsi="Times New Roman" w:cs="Times New Roman"/>
+          <w:sz w:val="24"/>
+          <w:szCs w:val="24"/>
+        </w:rPr>
+        <w:t xml:space="preserve">and does not depend on any view or controller subsystem (Entity Objects). View subsystems </w:t>
+      </w:r>
+      <w:r>
+        <w:rPr>
+          <w:rFonts w:ascii="Times New Roman" w:hAnsi="Times New Roman" w:cs="Times New Roman"/>
+          <w:sz w:val="24"/>
+          <w:szCs w:val="24"/>
+        </w:rPr>
+        <w:t>shows the</w:t>
+      </w:r>
+      <w:r>
+        <w:rPr>
+          <w:rFonts w:ascii="Times New Roman" w:hAnsi="Times New Roman" w:cs="Times New Roman"/>
+          <w:sz w:val="24"/>
+          <w:szCs w:val="24"/>
+        </w:rPr>
+        <w:t xml:space="preserve"> </w:t>
+      </w:r>
+      <w:r>
+        <w:rPr>
+          <w:rFonts w:ascii="Times New Roman" w:hAnsi="Times New Roman" w:cs="Times New Roman"/>
+          <w:sz w:val="24"/>
+          <w:szCs w:val="24"/>
+        </w:rPr>
+        <w:t>system</w:t>
+      </w:r>
+      <w:r>
+        <w:rPr>
+          <w:rFonts w:ascii="Times New Roman" w:hAnsi="Times New Roman" w:cs="Times New Roman"/>
+          <w:sz w:val="24"/>
+          <w:szCs w:val="24"/>
+        </w:rPr>
+        <w:t xml:space="preserve"> to the user (Boundary Objects), and Controller subsystems manage the sequence of interactions with the user (Control Objects).</w:t>
+      </w:r>
+      <w:r>
+        <w:rPr>
+          <w:rFonts w:ascii="Times New Roman" w:hAnsi="Times New Roman" w:cs="Times New Roman"/>
+          <w:sz w:val="24"/>
+          <w:szCs w:val="24"/>
+        </w:rPr>
+        <w:t xml:space="preserve"> </w:t>
+      </w:r>
+      <w:r>
+        <w:rPr>
+          <w:rFonts w:ascii="Times New Roman" w:hAnsi="Times New Roman" w:cs="Times New Roman"/>
+          <w:sz w:val="24"/>
+          <w:szCs w:val="24"/>
+        </w:rPr>
+        <w:t xml:space="preserve"> </w:t>
+      </w:r>
+      <w:r>
+        <w:rPr>
+          <w:rFonts w:ascii="Times New Roman" w:hAnsi="Times New Roman" w:cs="Times New Roman"/>
+          <w:sz w:val="24"/>
+          <w:szCs w:val="24"/>
+        </w:rPr>
+        <w:t>We used MVC model because, in our system, entity objects and data will be in Model, and Controller can be called bridge.</w:t>
+      </w:r>
+    </w:p>
+    <w:p>
+      <w:pPr>
+        <w:rPr>
+          <w:rFonts w:ascii="Times New Roman" w:hAnsi="Times New Roman" w:cs="Times New Roman"/>
+          <w:sz w:val="24"/>
+          <w:szCs w:val="24"/>
+        </w:rPr>
+      </w:pPr>
+      <w:r>
+        <w:rPr>
+          <w:rFonts w:ascii="Times New Roman" w:hAnsi="Times New Roman" w:cs="Times New Roman"/>
+          <w:sz w:val="24"/>
+          <w:szCs w:val="24"/>
+        </w:rPr>
+        <w:t>Since the project is mobile and java based, MVC is a great fit</w:t>
       </w:r>
       <w:r>
         <w:rPr>
@@ -1228,6 +1334,1244 @@
         </w:rPr>
         <w:t>.</w:t>
       </w:r>
+    </w:p>
+    <w:p>
+      <w:pPr>
+        <w:rPr>
+          <w:rFonts w:ascii="Times New Roman" w:hAnsi="Times New Roman" w:cs="Times New Roman"/>
+          <w:sz w:val="24"/>
+          <w:szCs w:val="24"/>
+        </w:rPr>
+      </w:pPr>
+    </w:p>
+    <w:p>
+      <w:pPr>
+        <w:pStyle w:val="Balk2"/>
+      </w:pPr>
+      <w:bookmarkStart w:id="7" w:name="_Toc433996779"/>
+      <w:r>
+        <w:lastRenderedPageBreak/>
+        <w:t>Overview</w:t>
+      </w:r>
+      <w:bookmarkEnd w:id="7"/>
+    </w:p>
+    <w:p>
+      <w:pPr>
+        <w:rPr>
+          <w:rFonts w:ascii="Times New Roman" w:hAnsi="Times New Roman" w:cs="Times New Roman"/>
+          <w:sz w:val="24"/>
+          <w:szCs w:val="24"/>
+        </w:rPr>
+      </w:pPr>
+      <w:r>
+        <w:rPr>
+          <w:rFonts w:ascii="Times New Roman" w:hAnsi="Times New Roman" w:cs="Times New Roman"/>
+          <w:sz w:val="24"/>
+          <w:szCs w:val="24"/>
+        </w:rPr>
+        <w:t>The design has</w:t>
+      </w:r>
+      <w:r>
+        <w:rPr>
+          <w:rFonts w:ascii="Times New Roman" w:hAnsi="Times New Roman" w:cs="Times New Roman"/>
+          <w:sz w:val="24"/>
+          <w:szCs w:val="24"/>
+        </w:rPr>
+        <w:t xml:space="preserve"> 14 subsystems. Customer interface, Guest interface, Admin interface and Manager </w:t>
+      </w:r>
+      <w:proofErr w:type="spellStart"/>
+      <w:r>
+        <w:rPr>
+          <w:rFonts w:ascii="Times New Roman" w:hAnsi="Times New Roman" w:cs="Times New Roman"/>
+          <w:sz w:val="24"/>
+          <w:szCs w:val="24"/>
+        </w:rPr>
+        <w:t>interface</w:t>
+      </w:r>
+      <w:proofErr w:type="spellEnd"/>
+      <w:r>
+        <w:rPr>
+          <w:rFonts w:ascii="Times New Roman" w:hAnsi="Times New Roman" w:cs="Times New Roman"/>
+          <w:sz w:val="24"/>
+          <w:szCs w:val="24"/>
+        </w:rPr>
+        <w:t xml:space="preserve"> are the subsystems for “Presentation Layer”. Login subsystem, Buy Ticket subsystem, Registration subsystem, Edit Bus Schedule subsystem, Manage Booking subsystem, Trip Info subsystem, Payment subsystem, Manage Account subsystem and Update User Info subsystem are the subsystems for “Business Layer.” Lastly, </w:t>
+      </w:r>
+      <w:r>
+        <w:rPr>
+          <w:rFonts w:ascii="Times New Roman" w:hAnsi="Times New Roman" w:cs="Times New Roman"/>
+          <w:sz w:val="24"/>
+          <w:szCs w:val="24"/>
+        </w:rPr>
+        <w:t>Data Access subsystem is the subsystem for “Data Layer”.</w:t>
+      </w:r>
+    </w:p>
+    <w:p>
+      <w:pPr>
+        <w:rPr>
+          <w:rFonts w:ascii="Times New Roman" w:hAnsi="Times New Roman" w:cs="Times New Roman"/>
+          <w:sz w:val="24"/>
+          <w:szCs w:val="24"/>
+        </w:rPr>
+      </w:pPr>
+      <w:r>
+        <w:rPr>
+          <w:rFonts w:ascii="Times New Roman" w:hAnsi="Times New Roman" w:cs="Times New Roman"/>
+          <w:sz w:val="24"/>
+          <w:szCs w:val="24"/>
+        </w:rPr>
+        <w:t>(</w:t>
+      </w:r>
+      <w:proofErr w:type="spellStart"/>
+      <w:r>
+        <w:rPr>
+          <w:rFonts w:ascii="Times New Roman" w:hAnsi="Times New Roman" w:cs="Times New Roman"/>
+          <w:sz w:val="24"/>
+          <w:szCs w:val="24"/>
+        </w:rPr>
+        <w:t>Diğer</w:t>
+      </w:r>
+      <w:proofErr w:type="spellEnd"/>
+      <w:r>
+        <w:rPr>
+          <w:rFonts w:ascii="Times New Roman" w:hAnsi="Times New Roman" w:cs="Times New Roman"/>
+          <w:sz w:val="24"/>
+          <w:szCs w:val="24"/>
+        </w:rPr>
+        <w:t xml:space="preserve"> subsystem </w:t>
+      </w:r>
+      <w:proofErr w:type="spellStart"/>
+      <w:r>
+        <w:rPr>
+          <w:rFonts w:ascii="Times New Roman" w:hAnsi="Times New Roman" w:cs="Times New Roman"/>
+          <w:sz w:val="24"/>
+          <w:szCs w:val="24"/>
+        </w:rPr>
+        <w:t>ve</w:t>
+      </w:r>
+      <w:proofErr w:type="spellEnd"/>
+      <w:r>
+        <w:rPr>
+          <w:rFonts w:ascii="Times New Roman" w:hAnsi="Times New Roman" w:cs="Times New Roman"/>
+          <w:sz w:val="24"/>
+          <w:szCs w:val="24"/>
+        </w:rPr>
+        <w:t xml:space="preserve"> interface </w:t>
+      </w:r>
+      <w:proofErr w:type="spellStart"/>
+      <w:r>
+        <w:rPr>
+          <w:rFonts w:ascii="Times New Roman" w:hAnsi="Times New Roman" w:cs="Times New Roman"/>
+          <w:sz w:val="24"/>
+          <w:szCs w:val="24"/>
+        </w:rPr>
+        <w:t>tanımları</w:t>
+      </w:r>
+      <w:proofErr w:type="spellEnd"/>
+      <w:r>
+        <w:rPr>
+          <w:rFonts w:ascii="Times New Roman" w:hAnsi="Times New Roman" w:cs="Times New Roman"/>
+          <w:sz w:val="24"/>
+          <w:szCs w:val="24"/>
+        </w:rPr>
+        <w:t xml:space="preserve"> </w:t>
+      </w:r>
+      <w:proofErr w:type="spellStart"/>
+      <w:r>
+        <w:rPr>
+          <w:rFonts w:ascii="Times New Roman" w:hAnsi="Times New Roman" w:cs="Times New Roman"/>
+          <w:sz w:val="24"/>
+          <w:szCs w:val="24"/>
+        </w:rPr>
+        <w:t>gerekli</w:t>
+      </w:r>
+      <w:proofErr w:type="spellEnd"/>
+      <w:r>
+        <w:rPr>
+          <w:rFonts w:ascii="Times New Roman" w:hAnsi="Times New Roman" w:cs="Times New Roman"/>
+          <w:sz w:val="24"/>
+          <w:szCs w:val="24"/>
+        </w:rPr>
+        <w:t xml:space="preserve">. 3.2 </w:t>
+      </w:r>
+      <w:proofErr w:type="spellStart"/>
+      <w:r>
+        <w:rPr>
+          <w:rFonts w:ascii="Times New Roman" w:hAnsi="Times New Roman" w:cs="Times New Roman"/>
+          <w:sz w:val="24"/>
+          <w:szCs w:val="24"/>
+        </w:rPr>
+        <w:t>deki</w:t>
+      </w:r>
+      <w:proofErr w:type="spellEnd"/>
+      <w:r>
+        <w:rPr>
+          <w:rFonts w:ascii="Times New Roman" w:hAnsi="Times New Roman" w:cs="Times New Roman"/>
+          <w:sz w:val="24"/>
+          <w:szCs w:val="24"/>
+        </w:rPr>
+        <w:t xml:space="preserve"> </w:t>
+      </w:r>
+      <w:proofErr w:type="spellStart"/>
+      <w:r>
+        <w:rPr>
+          <w:rFonts w:ascii="Times New Roman" w:hAnsi="Times New Roman" w:cs="Times New Roman"/>
+          <w:sz w:val="24"/>
+          <w:szCs w:val="24"/>
+        </w:rPr>
+        <w:t>tanımları</w:t>
+      </w:r>
+      <w:proofErr w:type="spellEnd"/>
+      <w:r>
+        <w:rPr>
+          <w:rFonts w:ascii="Times New Roman" w:hAnsi="Times New Roman" w:cs="Times New Roman"/>
+          <w:sz w:val="24"/>
+          <w:szCs w:val="24"/>
+        </w:rPr>
+        <w:t xml:space="preserve"> </w:t>
+      </w:r>
+      <w:proofErr w:type="spellStart"/>
+      <w:r>
+        <w:rPr>
+          <w:rFonts w:ascii="Times New Roman" w:hAnsi="Times New Roman" w:cs="Times New Roman"/>
+          <w:sz w:val="24"/>
+          <w:szCs w:val="24"/>
+        </w:rPr>
+        <w:t>alabilirsiniz</w:t>
+      </w:r>
+      <w:proofErr w:type="spellEnd"/>
+      <w:r>
+        <w:rPr>
+          <w:rFonts w:ascii="Times New Roman" w:hAnsi="Times New Roman" w:cs="Times New Roman"/>
+          <w:sz w:val="24"/>
+          <w:szCs w:val="24"/>
+        </w:rPr>
+        <w:t>)</w:t>
+      </w:r>
+    </w:p>
+    <w:p>
+      <w:pPr>
+        <w:rPr>
+          <w:rFonts w:ascii="Times New Roman" w:hAnsi="Times New Roman" w:cs="Times New Roman"/>
+          <w:sz w:val="24"/>
+          <w:szCs w:val="24"/>
+        </w:rPr>
+      </w:pPr>
+      <w:r>
+        <w:rPr>
+          <w:rFonts w:ascii="Times New Roman" w:hAnsi="Times New Roman" w:cs="Times New Roman"/>
+          <w:b/>
+          <w:sz w:val="24"/>
+          <w:szCs w:val="24"/>
+        </w:rPr>
+        <w:t xml:space="preserve">Buy Ticket Subsystem: </w:t>
+      </w:r>
+      <w:r>
+        <w:rPr>
+          <w:rFonts w:ascii="Times New Roman" w:hAnsi="Times New Roman" w:cs="Times New Roman"/>
+          <w:sz w:val="24"/>
+          <w:szCs w:val="24"/>
+        </w:rPr>
+        <w:t>Provides services for customers to buy ticket on system.</w:t>
+      </w:r>
+    </w:p>
+    <w:p>
+      <w:pPr>
+        <w:rPr>
+          <w:rFonts w:ascii="Times New Roman" w:hAnsi="Times New Roman" w:cs="Times New Roman"/>
+          <w:sz w:val="24"/>
+          <w:szCs w:val="24"/>
+        </w:rPr>
+      </w:pPr>
+      <w:r>
+        <w:rPr>
+          <w:rFonts w:ascii="Times New Roman" w:hAnsi="Times New Roman" w:cs="Times New Roman"/>
+          <w:b/>
+          <w:sz w:val="24"/>
+          <w:szCs w:val="24"/>
+        </w:rPr>
+        <w:t>Edit Bus Schedule Subsystem:</w:t>
+      </w:r>
+      <w:r>
+        <w:rPr>
+          <w:rFonts w:ascii="Times New Roman" w:hAnsi="Times New Roman" w:cs="Times New Roman"/>
+          <w:sz w:val="24"/>
+          <w:szCs w:val="24"/>
+        </w:rPr>
+        <w:t xml:space="preserve"> </w:t>
+      </w:r>
+      <w:proofErr w:type="gramStart"/>
+      <w:r>
+        <w:rPr>
+          <w:rFonts w:ascii="Times New Roman" w:hAnsi="Times New Roman" w:cs="Times New Roman"/>
+          <w:sz w:val="24"/>
+          <w:szCs w:val="24"/>
+        </w:rPr>
+        <w:t>Provides  services</w:t>
+      </w:r>
+      <w:proofErr w:type="gramEnd"/>
+      <w:r>
+        <w:rPr>
+          <w:rFonts w:ascii="Times New Roman" w:hAnsi="Times New Roman" w:cs="Times New Roman"/>
+          <w:sz w:val="24"/>
+          <w:szCs w:val="24"/>
+        </w:rPr>
+        <w:t xml:space="preserve"> for admin and manager to update, add or delete trips on system.</w:t>
+      </w:r>
+    </w:p>
+    <w:p>
+      <w:pPr>
+        <w:rPr>
+          <w:rFonts w:ascii="Times New Roman" w:hAnsi="Times New Roman" w:cs="Times New Roman"/>
+          <w:sz w:val="24"/>
+          <w:szCs w:val="24"/>
+        </w:rPr>
+      </w:pPr>
+      <w:r>
+        <w:rPr>
+          <w:rFonts w:ascii="Times New Roman" w:hAnsi="Times New Roman" w:cs="Times New Roman"/>
+          <w:b/>
+          <w:sz w:val="24"/>
+          <w:szCs w:val="24"/>
+        </w:rPr>
+        <w:t>Manage Booking Subsystem:</w:t>
+      </w:r>
+      <w:r>
+        <w:rPr>
+          <w:rFonts w:ascii="Times New Roman" w:hAnsi="Times New Roman" w:cs="Times New Roman"/>
+          <w:sz w:val="24"/>
+          <w:szCs w:val="24"/>
+        </w:rPr>
+        <w:t xml:space="preserve"> Provides services for admin and manager to edit and delete bookings on system.</w:t>
+      </w:r>
+    </w:p>
+    <w:p>
+      <w:pPr>
+        <w:rPr>
+          <w:rFonts w:ascii="Times New Roman" w:hAnsi="Times New Roman" w:cs="Times New Roman"/>
+          <w:sz w:val="24"/>
+          <w:szCs w:val="24"/>
+        </w:rPr>
+      </w:pPr>
+    </w:p>
+    <w:p>
+      <w:pPr>
+        <w:pStyle w:val="Balk2"/>
+      </w:pPr>
+      <w:bookmarkStart w:id="8" w:name="_Toc433996780"/>
+      <w:r>
+        <w:t>System Decomposition</w:t>
+      </w:r>
+      <w:bookmarkEnd w:id="8"/>
+    </w:p>
+    <w:p/>
+    <w:p>
+      <w:r>
+        <w:t xml:space="preserve">(System decomposition </w:t>
+      </w:r>
+      <w:proofErr w:type="spellStart"/>
+      <w:r>
+        <w:t>vpp</w:t>
+      </w:r>
+      <w:proofErr w:type="spellEnd"/>
+      <w:r>
+        <w:t xml:space="preserve"> </w:t>
+      </w:r>
+      <w:proofErr w:type="spellStart"/>
+      <w:r>
+        <w:t>yüklemesi</w:t>
+      </w:r>
+      <w:proofErr w:type="spellEnd"/>
+      <w:r>
+        <w:t xml:space="preserve"> </w:t>
+      </w:r>
+      <w:proofErr w:type="spellStart"/>
+      <w:r>
+        <w:t>gerekli</w:t>
+      </w:r>
+      <w:proofErr w:type="spellEnd"/>
+      <w:r>
+        <w:t>)</w:t>
+      </w:r>
+    </w:p>
+    <w:p>
+      <w:pPr>
+        <w:rPr>
+          <w:rFonts w:ascii="Times New Roman" w:hAnsi="Times New Roman" w:cs="Times New Roman"/>
+          <w:sz w:val="24"/>
+          <w:szCs w:val="24"/>
+        </w:rPr>
+      </w:pPr>
+      <w:r>
+        <w:rPr>
+          <w:rFonts w:ascii="Times New Roman" w:hAnsi="Times New Roman" w:cs="Times New Roman"/>
+          <w:sz w:val="24"/>
+          <w:szCs w:val="24"/>
+        </w:rPr>
+        <w:t xml:space="preserve">In online bus ticket reservation, our subsystems are </w:t>
+      </w:r>
+      <w:r>
+        <w:rPr>
+          <w:rFonts w:ascii="Times New Roman" w:hAnsi="Times New Roman" w:cs="Times New Roman"/>
+          <w:sz w:val="24"/>
+          <w:szCs w:val="24"/>
+        </w:rPr>
+        <w:t>Customer interface, Guest interface, Admin interface</w:t>
+      </w:r>
+      <w:r>
+        <w:rPr>
+          <w:rFonts w:ascii="Times New Roman" w:hAnsi="Times New Roman" w:cs="Times New Roman"/>
+          <w:sz w:val="24"/>
+          <w:szCs w:val="24"/>
+        </w:rPr>
+        <w:t>,</w:t>
+      </w:r>
+      <w:r>
+        <w:rPr>
+          <w:rFonts w:ascii="Times New Roman" w:hAnsi="Times New Roman" w:cs="Times New Roman"/>
+          <w:sz w:val="24"/>
+          <w:szCs w:val="24"/>
+        </w:rPr>
+        <w:t xml:space="preserve"> Manager interface</w:t>
+      </w:r>
+      <w:r>
+        <w:rPr>
+          <w:rFonts w:ascii="Times New Roman" w:hAnsi="Times New Roman" w:cs="Times New Roman"/>
+          <w:sz w:val="24"/>
+          <w:szCs w:val="24"/>
+        </w:rPr>
+        <w:t xml:space="preserve">, </w:t>
+      </w:r>
+      <w:r>
+        <w:rPr>
+          <w:rFonts w:ascii="Times New Roman" w:hAnsi="Times New Roman" w:cs="Times New Roman"/>
+          <w:sz w:val="24"/>
+          <w:szCs w:val="24"/>
+        </w:rPr>
+        <w:t>Login subsystem, Buy Ticket subsystem, Registration subsystem, Edit Bus Schedule subsystem, Manage Booking subsystem, Trip Info subsystem, Payment subsystem, Manage Account subsystem</w:t>
+      </w:r>
+      <w:r>
+        <w:rPr>
+          <w:rFonts w:ascii="Times New Roman" w:hAnsi="Times New Roman" w:cs="Times New Roman"/>
+          <w:sz w:val="24"/>
+          <w:szCs w:val="24"/>
+        </w:rPr>
+        <w:t>,</w:t>
+      </w:r>
+      <w:r>
+        <w:rPr>
+          <w:rFonts w:ascii="Times New Roman" w:hAnsi="Times New Roman" w:cs="Times New Roman"/>
+          <w:sz w:val="24"/>
+          <w:szCs w:val="24"/>
+        </w:rPr>
+        <w:t xml:space="preserve"> Update User Info subsystem</w:t>
+      </w:r>
+      <w:r>
+        <w:rPr>
+          <w:rFonts w:ascii="Times New Roman" w:hAnsi="Times New Roman" w:cs="Times New Roman"/>
+          <w:sz w:val="24"/>
+          <w:szCs w:val="24"/>
+        </w:rPr>
+        <w:t xml:space="preserve"> and </w:t>
+      </w:r>
+      <w:r>
+        <w:rPr>
+          <w:rFonts w:ascii="Times New Roman" w:hAnsi="Times New Roman" w:cs="Times New Roman"/>
+          <w:sz w:val="24"/>
+          <w:szCs w:val="24"/>
+        </w:rPr>
+        <w:t>Data Access subsystem</w:t>
+      </w:r>
+      <w:r>
+        <w:rPr>
+          <w:rFonts w:ascii="Times New Roman" w:hAnsi="Times New Roman" w:cs="Times New Roman"/>
+          <w:sz w:val="24"/>
+          <w:szCs w:val="24"/>
+        </w:rPr>
+        <w:t xml:space="preserve">. </w:t>
+      </w:r>
+      <w:r>
+        <w:rPr>
+          <w:rFonts w:ascii="Times New Roman" w:hAnsi="Times New Roman" w:cs="Times New Roman"/>
+          <w:sz w:val="24"/>
+          <w:szCs w:val="24"/>
+        </w:rPr>
+        <w:t xml:space="preserve"> </w:t>
+      </w:r>
+      <w:r>
+        <w:rPr>
+          <w:rFonts w:ascii="Times New Roman" w:hAnsi="Times New Roman" w:cs="Times New Roman"/>
+          <w:sz w:val="24"/>
+          <w:szCs w:val="24"/>
+        </w:rPr>
+        <w:t>Customer interface contains login service, buy ticket service, payment service, manage account service and trip info service.</w:t>
+      </w:r>
+      <w:r>
+        <w:rPr>
+          <w:rFonts w:ascii="Times New Roman" w:hAnsi="Times New Roman" w:cs="Times New Roman"/>
+          <w:sz w:val="24"/>
+          <w:szCs w:val="24"/>
+        </w:rPr>
+        <w:t xml:space="preserve"> </w:t>
+      </w:r>
+      <w:r>
+        <w:rPr>
+          <w:rFonts w:ascii="Times New Roman" w:hAnsi="Times New Roman" w:cs="Times New Roman"/>
+          <w:sz w:val="24"/>
+          <w:szCs w:val="24"/>
+        </w:rPr>
+        <w:t>Guest interface contains registration service and trip info service which includes list trips service.</w:t>
+      </w:r>
+      <w:r>
+        <w:rPr>
+          <w:rFonts w:ascii="Times New Roman" w:hAnsi="Times New Roman" w:cs="Times New Roman"/>
+          <w:sz w:val="24"/>
+          <w:szCs w:val="24"/>
+        </w:rPr>
+        <w:t xml:space="preserve"> </w:t>
+      </w:r>
+      <w:r>
+        <w:rPr>
+          <w:rFonts w:ascii="Times New Roman" w:hAnsi="Times New Roman" w:cs="Times New Roman"/>
+          <w:sz w:val="24"/>
+          <w:szCs w:val="24"/>
+        </w:rPr>
+        <w:t>Admin interface contains login service, edit bus schedule service, manage booking service and update user info service.</w:t>
+      </w:r>
+      <w:r>
+        <w:rPr>
+          <w:rFonts w:ascii="Times New Roman" w:hAnsi="Times New Roman" w:cs="Times New Roman"/>
+          <w:sz w:val="24"/>
+          <w:szCs w:val="24"/>
+        </w:rPr>
+        <w:t xml:space="preserve"> Manager interface contains login service, edit bus schedule service, manage booking service. Login subsystem provides service for </w:t>
+      </w:r>
+      <w:proofErr w:type="gramStart"/>
+      <w:r>
+        <w:rPr>
+          <w:rFonts w:ascii="Times New Roman" w:hAnsi="Times New Roman" w:cs="Times New Roman"/>
+          <w:sz w:val="24"/>
+          <w:szCs w:val="24"/>
+        </w:rPr>
+        <w:t xml:space="preserve">all </w:t>
+      </w:r>
+      <w:r>
+        <w:rPr>
+          <w:rFonts w:ascii="Times New Roman" w:hAnsi="Times New Roman" w:cs="Times New Roman"/>
+          <w:sz w:val="24"/>
+          <w:szCs w:val="24"/>
+        </w:rPr>
+        <w:t xml:space="preserve"> users</w:t>
+      </w:r>
+      <w:proofErr w:type="gramEnd"/>
+      <w:r>
+        <w:rPr>
+          <w:rFonts w:ascii="Times New Roman" w:hAnsi="Times New Roman" w:cs="Times New Roman"/>
+          <w:sz w:val="24"/>
+          <w:szCs w:val="24"/>
+        </w:rPr>
+        <w:t xml:space="preserve"> to log in to the system. Buy ticket subsystem provides service to the customers who have already registered to the system to buy ticket which they searched. Registration subsystem provides service to guest to register to the system. Edit bus schedule subsystem provides service to manager and admin to add, update or delete the trips on the system. Manage booking subsystem provides service to admin and manager to delete or edit the booking which the customers have made on the system. Trip info subsystem provides service </w:t>
+      </w:r>
+      <w:r>
+        <w:rPr>
+          <w:rFonts w:ascii="Times New Roman" w:hAnsi="Times New Roman" w:cs="Times New Roman"/>
+          <w:sz w:val="24"/>
+          <w:szCs w:val="24"/>
+        </w:rPr>
+        <w:t>to customer and guest to see the trip details which they search.  Payment subsystem provides service to customer to make payment on the system. Manage account subsystem provides service to customer to edit or freeze their account on the system. Update user info provides service to admin to update managers’ account information or authorities on the system.</w:t>
+      </w:r>
+      <w:r>
+        <w:rPr>
+          <w:rFonts w:ascii="Times New Roman" w:hAnsi="Times New Roman" w:cs="Times New Roman"/>
+          <w:sz w:val="24"/>
+          <w:szCs w:val="24"/>
+        </w:rPr>
+        <w:t xml:space="preserve"> </w:t>
+      </w:r>
+      <w:r>
+        <w:rPr>
+          <w:rFonts w:ascii="Times New Roman" w:hAnsi="Times New Roman" w:cs="Times New Roman"/>
+          <w:sz w:val="24"/>
+          <w:szCs w:val="24"/>
+        </w:rPr>
+        <w:t>Data Access Subsystem; contains all our persistent objects, this part could be called Model of MVC.</w:t>
+      </w:r>
+    </w:p>
+    <w:p/>
+    <w:p>
+      <w:pPr>
+        <w:pStyle w:val="Balk2"/>
+      </w:pPr>
+      <w:bookmarkStart w:id="9" w:name="_Toc433996781"/>
+      <w:r>
+        <w:t>Hardware Software Mapping</w:t>
+      </w:r>
+      <w:bookmarkEnd w:id="9"/>
+    </w:p>
+    <w:p>
+      <w:pPr>
+        <w:rPr>
+          <w:rFonts w:ascii="Times New Roman" w:hAnsi="Times New Roman" w:cs="Times New Roman"/>
+          <w:sz w:val="24"/>
+          <w:szCs w:val="24"/>
+        </w:rPr>
+      </w:pPr>
+      <w:r>
+        <w:rPr>
+          <w:rFonts w:ascii="Times New Roman" w:hAnsi="Times New Roman" w:cs="Times New Roman"/>
+          <w:sz w:val="24"/>
+          <w:szCs w:val="24"/>
+        </w:rPr>
+        <w:t xml:space="preserve">The online bus ticket reservation system has three layers </w:t>
+      </w:r>
+      <w:r>
+        <w:rPr>
+          <w:rFonts w:ascii="Times New Roman" w:hAnsi="Times New Roman" w:cs="Times New Roman"/>
+          <w:sz w:val="24"/>
+          <w:szCs w:val="24"/>
+        </w:rPr>
+        <w:t>for reusability and readability</w:t>
+      </w:r>
+      <w:r>
+        <w:rPr>
+          <w:rFonts w:ascii="Times New Roman" w:hAnsi="Times New Roman" w:cs="Times New Roman"/>
+          <w:sz w:val="24"/>
+          <w:szCs w:val="24"/>
+        </w:rPr>
+        <w:t xml:space="preserve">, which are </w:t>
+      </w:r>
+      <w:r>
+        <w:rPr>
+          <w:rFonts w:ascii="Times New Roman" w:hAnsi="Times New Roman" w:cs="Times New Roman"/>
+          <w:sz w:val="24"/>
+          <w:szCs w:val="24"/>
+        </w:rPr>
+        <w:t>Presentation, Business and data Access layers.</w:t>
+      </w:r>
+      <w:r>
+        <w:rPr>
+          <w:rFonts w:ascii="Times New Roman" w:hAnsi="Times New Roman" w:cs="Times New Roman"/>
+          <w:sz w:val="24"/>
+          <w:szCs w:val="24"/>
+        </w:rPr>
+        <w:t xml:space="preserve"> </w:t>
+      </w:r>
+      <w:r>
+        <w:rPr>
+          <w:rFonts w:ascii="Times New Roman" w:hAnsi="Times New Roman" w:cs="Times New Roman"/>
+          <w:sz w:val="24"/>
+          <w:szCs w:val="24"/>
+        </w:rPr>
+        <w:t xml:space="preserve">Data Access layer will use </w:t>
+      </w:r>
+      <w:r>
+        <w:rPr>
+          <w:rFonts w:ascii="Times New Roman" w:hAnsi="Times New Roman" w:cs="Times New Roman"/>
+          <w:sz w:val="24"/>
+          <w:szCs w:val="24"/>
+        </w:rPr>
+        <w:t>Google’s Firebase</w:t>
+      </w:r>
+      <w:r>
+        <w:rPr>
+          <w:rFonts w:ascii="Times New Roman" w:hAnsi="Times New Roman" w:cs="Times New Roman"/>
+          <w:sz w:val="24"/>
+          <w:szCs w:val="24"/>
+        </w:rPr>
+        <w:t xml:space="preserve"> database management system for server connection.</w:t>
+      </w:r>
+      <w:r>
+        <w:rPr>
+          <w:rFonts w:ascii="Times New Roman" w:hAnsi="Times New Roman" w:cs="Times New Roman"/>
+          <w:sz w:val="24"/>
+          <w:szCs w:val="24"/>
+        </w:rPr>
+        <w:t xml:space="preserve"> </w:t>
+      </w:r>
+      <w:r>
+        <w:rPr>
+          <w:rFonts w:ascii="Times New Roman" w:hAnsi="Times New Roman" w:cs="Times New Roman"/>
+          <w:sz w:val="24"/>
+          <w:szCs w:val="24"/>
+        </w:rPr>
+        <w:t xml:space="preserve">Presentation Layer will be the personal </w:t>
+      </w:r>
+      <w:r>
+        <w:rPr>
+          <w:rFonts w:ascii="Times New Roman" w:hAnsi="Times New Roman" w:cs="Times New Roman"/>
+          <w:sz w:val="24"/>
+          <w:szCs w:val="24"/>
+        </w:rPr>
+        <w:t xml:space="preserve">smart phone. Since we are writing codes in Java and our machines are </w:t>
+      </w:r>
+      <w:proofErr w:type="spellStart"/>
+      <w:r>
+        <w:rPr>
+          <w:rFonts w:ascii="Times New Roman" w:hAnsi="Times New Roman" w:cs="Times New Roman"/>
+          <w:sz w:val="24"/>
+          <w:szCs w:val="24"/>
+        </w:rPr>
+        <w:t>compatiple</w:t>
+      </w:r>
+      <w:proofErr w:type="spellEnd"/>
+      <w:r>
+        <w:rPr>
+          <w:rFonts w:ascii="Times New Roman" w:hAnsi="Times New Roman" w:cs="Times New Roman"/>
+          <w:sz w:val="24"/>
+          <w:szCs w:val="24"/>
+        </w:rPr>
+        <w:t xml:space="preserve"> with Android, we are using </w:t>
+      </w:r>
+      <w:proofErr w:type="spellStart"/>
+      <w:r>
+        <w:rPr>
+          <w:rFonts w:ascii="Times New Roman" w:hAnsi="Times New Roman" w:cs="Times New Roman"/>
+          <w:sz w:val="24"/>
+          <w:szCs w:val="24"/>
+        </w:rPr>
+        <w:t>AndroidStudio</w:t>
+      </w:r>
+      <w:proofErr w:type="spellEnd"/>
+      <w:r>
+        <w:rPr>
+          <w:rFonts w:ascii="Times New Roman" w:hAnsi="Times New Roman" w:cs="Times New Roman"/>
+          <w:sz w:val="24"/>
+          <w:szCs w:val="24"/>
+        </w:rPr>
+        <w:t xml:space="preserve"> on Presentation Layer.</w:t>
+      </w:r>
+    </w:p>
+    <w:p>
+      <w:pPr>
+        <w:rPr>
+          <w:rFonts w:ascii="Times New Roman" w:hAnsi="Times New Roman" w:cs="Times New Roman"/>
+          <w:sz w:val="24"/>
+          <w:szCs w:val="24"/>
+        </w:rPr>
+      </w:pPr>
+      <w:r>
+        <w:rPr>
+          <w:rFonts w:ascii="Times New Roman" w:hAnsi="Times New Roman" w:cs="Times New Roman"/>
+          <w:sz w:val="24"/>
+          <w:szCs w:val="24"/>
+        </w:rPr>
+        <w:t xml:space="preserve">(Data access layer </w:t>
+      </w:r>
+      <w:proofErr w:type="spellStart"/>
+      <w:r>
+        <w:rPr>
+          <w:rFonts w:ascii="Times New Roman" w:hAnsi="Times New Roman" w:cs="Times New Roman"/>
+          <w:sz w:val="24"/>
+          <w:szCs w:val="24"/>
+        </w:rPr>
+        <w:t>ve</w:t>
+      </w:r>
+      <w:proofErr w:type="spellEnd"/>
+      <w:r>
+        <w:rPr>
+          <w:rFonts w:ascii="Times New Roman" w:hAnsi="Times New Roman" w:cs="Times New Roman"/>
+          <w:sz w:val="24"/>
+          <w:szCs w:val="24"/>
+        </w:rPr>
+        <w:t xml:space="preserve"> business layer </w:t>
+      </w:r>
+      <w:proofErr w:type="spellStart"/>
+      <w:r>
+        <w:rPr>
+          <w:rFonts w:ascii="Times New Roman" w:hAnsi="Times New Roman" w:cs="Times New Roman"/>
+          <w:sz w:val="24"/>
+          <w:szCs w:val="24"/>
+        </w:rPr>
+        <w:t>bilgileri</w:t>
+      </w:r>
+      <w:proofErr w:type="spellEnd"/>
+      <w:r>
+        <w:rPr>
+          <w:rFonts w:ascii="Times New Roman" w:hAnsi="Times New Roman" w:cs="Times New Roman"/>
+          <w:sz w:val="24"/>
+          <w:szCs w:val="24"/>
+        </w:rPr>
+        <w:t xml:space="preserve"> </w:t>
+      </w:r>
+      <w:proofErr w:type="spellStart"/>
+      <w:r>
+        <w:rPr>
+          <w:rFonts w:ascii="Times New Roman" w:hAnsi="Times New Roman" w:cs="Times New Roman"/>
+          <w:sz w:val="24"/>
+          <w:szCs w:val="24"/>
+        </w:rPr>
+        <w:t>eksik</w:t>
+      </w:r>
+      <w:proofErr w:type="spellEnd"/>
+      <w:r>
+        <w:rPr>
+          <w:rFonts w:ascii="Times New Roman" w:hAnsi="Times New Roman" w:cs="Times New Roman"/>
+          <w:sz w:val="24"/>
+          <w:szCs w:val="24"/>
+        </w:rPr>
+        <w:t>)</w:t>
+      </w:r>
+    </w:p>
+    <w:p>
+      <w:pPr>
+        <w:rPr>
+          <w:rFonts w:ascii="Times New Roman" w:hAnsi="Times New Roman" w:cs="Times New Roman"/>
+          <w:sz w:val="24"/>
+          <w:szCs w:val="24"/>
+        </w:rPr>
+      </w:pPr>
+    </w:p>
+    <w:p>
+      <w:pPr>
+        <w:pStyle w:val="Balk2"/>
+      </w:pPr>
+      <w:bookmarkStart w:id="10" w:name="_Toc433996782"/>
+      <w:r>
+        <w:t>Persistent Data Management</w:t>
+      </w:r>
+      <w:bookmarkEnd w:id="10"/>
+    </w:p>
+    <w:p>
+      <w:pPr>
+        <w:rPr>
+          <w:rFonts w:ascii="Times New Roman" w:hAnsi="Times New Roman" w:cs="Times New Roman"/>
+          <w:sz w:val="24"/>
+          <w:szCs w:val="24"/>
+        </w:rPr>
+      </w:pPr>
+      <w:r>
+        <w:rPr>
+          <w:rFonts w:ascii="Times New Roman" w:hAnsi="Times New Roman" w:cs="Times New Roman"/>
+          <w:sz w:val="24"/>
+          <w:szCs w:val="24"/>
+        </w:rPr>
+        <w:t xml:space="preserve">(Database </w:t>
+      </w:r>
+      <w:proofErr w:type="spellStart"/>
+      <w:r>
+        <w:rPr>
+          <w:rFonts w:ascii="Times New Roman" w:hAnsi="Times New Roman" w:cs="Times New Roman"/>
+          <w:sz w:val="24"/>
+          <w:szCs w:val="24"/>
+        </w:rPr>
+        <w:t>tabloları</w:t>
+      </w:r>
+      <w:proofErr w:type="spellEnd"/>
+      <w:r>
+        <w:rPr>
+          <w:rFonts w:ascii="Times New Roman" w:hAnsi="Times New Roman" w:cs="Times New Roman"/>
+          <w:sz w:val="24"/>
+          <w:szCs w:val="24"/>
+        </w:rPr>
+        <w:t xml:space="preserve"> </w:t>
+      </w:r>
+      <w:proofErr w:type="spellStart"/>
+      <w:r>
+        <w:rPr>
+          <w:rFonts w:ascii="Times New Roman" w:hAnsi="Times New Roman" w:cs="Times New Roman"/>
+          <w:sz w:val="24"/>
+          <w:szCs w:val="24"/>
+        </w:rPr>
+        <w:t>gerekli</w:t>
+      </w:r>
+      <w:proofErr w:type="spellEnd"/>
+      <w:r>
+        <w:rPr>
+          <w:rFonts w:ascii="Times New Roman" w:hAnsi="Times New Roman" w:cs="Times New Roman"/>
+          <w:sz w:val="24"/>
+          <w:szCs w:val="24"/>
+        </w:rPr>
+        <w:t>)</w:t>
+      </w:r>
+    </w:p>
+    <w:p>
+      <w:pPr>
+        <w:rPr>
+          <w:rFonts w:ascii="Times New Roman" w:hAnsi="Times New Roman" w:cs="Times New Roman"/>
+          <w:sz w:val="24"/>
+          <w:szCs w:val="24"/>
+        </w:rPr>
+      </w:pPr>
+      <w:r>
+        <w:rPr>
+          <w:rFonts w:ascii="Times New Roman" w:hAnsi="Times New Roman" w:cs="Times New Roman"/>
+          <w:sz w:val="24"/>
+          <w:szCs w:val="24"/>
+        </w:rPr>
+        <w:t xml:space="preserve">There are some </w:t>
+      </w:r>
+      <w:r>
+        <w:rPr>
+          <w:rFonts w:ascii="Times New Roman" w:hAnsi="Times New Roman" w:cs="Times New Roman"/>
+          <w:sz w:val="24"/>
+          <w:szCs w:val="24"/>
+        </w:rPr>
+        <w:t>constant</w:t>
+      </w:r>
+      <w:r>
+        <w:rPr>
+          <w:rFonts w:ascii="Times New Roman" w:hAnsi="Times New Roman" w:cs="Times New Roman"/>
+          <w:sz w:val="24"/>
+          <w:szCs w:val="24"/>
+        </w:rPr>
+        <w:t xml:space="preserve"> data stored by the system, which is vital for the system to be of any use, so that the data can outlive a single execution of the system. For this reason, in the </w:t>
+      </w:r>
+      <w:r>
+        <w:rPr>
+          <w:rFonts w:ascii="Times New Roman" w:hAnsi="Times New Roman" w:cs="Times New Roman"/>
+          <w:sz w:val="24"/>
+          <w:szCs w:val="24"/>
+        </w:rPr>
+        <w:t>online bus ticket reservation system,</w:t>
+      </w:r>
+      <w:r>
+        <w:rPr>
+          <w:rFonts w:ascii="Times New Roman" w:hAnsi="Times New Roman" w:cs="Times New Roman"/>
+          <w:sz w:val="24"/>
+          <w:szCs w:val="24"/>
+        </w:rPr>
+        <w:t xml:space="preserve"> </w:t>
+      </w:r>
+      <w:proofErr w:type="spellStart"/>
+      <w:r>
+        <w:rPr>
+          <w:rFonts w:ascii="Times New Roman" w:hAnsi="Times New Roman" w:cs="Times New Roman"/>
+          <w:sz w:val="24"/>
+          <w:szCs w:val="24"/>
+        </w:rPr>
+        <w:t>we</w:t>
+      </w:r>
+      <w:proofErr w:type="spellEnd"/>
+      <w:r>
+        <w:rPr>
+          <w:rFonts w:ascii="Times New Roman" w:hAnsi="Times New Roman" w:cs="Times New Roman"/>
+          <w:sz w:val="24"/>
+          <w:szCs w:val="24"/>
+        </w:rPr>
+        <w:t xml:space="preserve"> store this data in a database. The persistent data recorded are; Users of the system (</w:t>
+      </w:r>
+      <w:r>
+        <w:rPr>
+          <w:rFonts w:ascii="Times New Roman" w:hAnsi="Times New Roman" w:cs="Times New Roman"/>
+          <w:sz w:val="24"/>
+          <w:szCs w:val="24"/>
+        </w:rPr>
+        <w:t>Customers, Guests, Admin and Managers</w:t>
+      </w:r>
+      <w:r>
+        <w:rPr>
+          <w:rFonts w:ascii="Times New Roman" w:hAnsi="Times New Roman" w:cs="Times New Roman"/>
+          <w:sz w:val="24"/>
+          <w:szCs w:val="24"/>
+        </w:rPr>
+        <w:t>), and the</w:t>
+      </w:r>
+      <w:r>
+        <w:rPr>
+          <w:rFonts w:ascii="Times New Roman" w:hAnsi="Times New Roman" w:cs="Times New Roman"/>
+          <w:sz w:val="24"/>
+          <w:szCs w:val="24"/>
+        </w:rPr>
+        <w:t>ir</w:t>
+      </w:r>
+      <w:r>
+        <w:rPr>
+          <w:rFonts w:ascii="Times New Roman" w:hAnsi="Times New Roman" w:cs="Times New Roman"/>
+          <w:sz w:val="24"/>
+          <w:szCs w:val="24"/>
+        </w:rPr>
+        <w:t xml:space="preserve"> information. We can store a list of </w:t>
+      </w:r>
+      <w:r>
+        <w:rPr>
+          <w:rFonts w:ascii="Times New Roman" w:hAnsi="Times New Roman" w:cs="Times New Roman"/>
+          <w:sz w:val="24"/>
+          <w:szCs w:val="24"/>
+        </w:rPr>
+        <w:t>customers</w:t>
+      </w:r>
+      <w:r>
+        <w:rPr>
+          <w:rFonts w:ascii="Times New Roman" w:hAnsi="Times New Roman" w:cs="Times New Roman"/>
+          <w:sz w:val="24"/>
+          <w:szCs w:val="24"/>
+        </w:rPr>
+        <w:t>'</w:t>
+      </w:r>
+      <w:r>
+        <w:rPr>
+          <w:rFonts w:ascii="Times New Roman" w:hAnsi="Times New Roman" w:cs="Times New Roman"/>
+          <w:sz w:val="24"/>
+          <w:szCs w:val="24"/>
+        </w:rPr>
+        <w:t xml:space="preserve"> bought</w:t>
+      </w:r>
+      <w:r>
+        <w:rPr>
+          <w:rFonts w:ascii="Times New Roman" w:hAnsi="Times New Roman" w:cs="Times New Roman"/>
+          <w:sz w:val="24"/>
+          <w:szCs w:val="24"/>
+        </w:rPr>
+        <w:t xml:space="preserve"> </w:t>
+      </w:r>
+      <w:r>
+        <w:rPr>
+          <w:rFonts w:ascii="Times New Roman" w:hAnsi="Times New Roman" w:cs="Times New Roman"/>
+          <w:sz w:val="24"/>
+          <w:szCs w:val="24"/>
+        </w:rPr>
+        <w:t>tickets</w:t>
+      </w:r>
+      <w:r>
+        <w:rPr>
+          <w:rFonts w:ascii="Times New Roman" w:hAnsi="Times New Roman" w:cs="Times New Roman"/>
+          <w:sz w:val="24"/>
+          <w:szCs w:val="24"/>
+        </w:rPr>
+        <w:t xml:space="preserve"> in their database of their</w:t>
+      </w:r>
+      <w:r>
+        <w:rPr>
+          <w:rFonts w:ascii="Times New Roman" w:hAnsi="Times New Roman" w:cs="Times New Roman"/>
+          <w:sz w:val="24"/>
+          <w:szCs w:val="24"/>
+        </w:rPr>
+        <w:t>s</w:t>
+      </w:r>
+      <w:r>
+        <w:rPr>
+          <w:rFonts w:ascii="Times New Roman" w:hAnsi="Times New Roman" w:cs="Times New Roman"/>
+          <w:sz w:val="24"/>
+          <w:szCs w:val="24"/>
+        </w:rPr>
+        <w:t xml:space="preserve"> and</w:t>
+      </w:r>
+      <w:r>
+        <w:rPr>
+          <w:rFonts w:ascii="Times New Roman" w:hAnsi="Times New Roman" w:cs="Times New Roman"/>
+          <w:sz w:val="24"/>
+          <w:szCs w:val="24"/>
+        </w:rPr>
+        <w:t xml:space="preserve"> their</w:t>
+      </w:r>
+      <w:r>
+        <w:rPr>
+          <w:rFonts w:ascii="Times New Roman" w:hAnsi="Times New Roman" w:cs="Times New Roman"/>
+          <w:sz w:val="24"/>
+          <w:szCs w:val="24"/>
+        </w:rPr>
+        <w:t xml:space="preserve"> personal information. In addition, we can also store in the database the </w:t>
+      </w:r>
+      <w:r>
+        <w:rPr>
+          <w:rFonts w:ascii="Times New Roman" w:hAnsi="Times New Roman" w:cs="Times New Roman"/>
+          <w:sz w:val="24"/>
+          <w:szCs w:val="24"/>
+        </w:rPr>
+        <w:t>managers</w:t>
+      </w:r>
+      <w:r>
+        <w:rPr>
+          <w:rFonts w:ascii="Times New Roman" w:hAnsi="Times New Roman" w:cs="Times New Roman"/>
+          <w:sz w:val="24"/>
+          <w:szCs w:val="24"/>
+        </w:rPr>
+        <w:t>' personal information</w:t>
+      </w:r>
+      <w:r>
+        <w:rPr>
+          <w:rFonts w:ascii="Times New Roman" w:hAnsi="Times New Roman" w:cs="Times New Roman"/>
+          <w:sz w:val="24"/>
+          <w:szCs w:val="24"/>
+        </w:rPr>
+        <w:t>.</w:t>
+      </w:r>
+      <w:r>
+        <w:rPr>
+          <w:rFonts w:ascii="Times New Roman" w:hAnsi="Times New Roman" w:cs="Times New Roman"/>
+          <w:sz w:val="24"/>
+          <w:szCs w:val="24"/>
+        </w:rPr>
+        <w:t xml:space="preserve"> These are the persistent data that are needed to be stored in database so that the data can outlive a single execution of the system. Different tables from which information </w:t>
+      </w:r>
+      <w:r>
+        <w:rPr>
+          <w:rFonts w:ascii="Times New Roman" w:hAnsi="Times New Roman" w:cs="Times New Roman"/>
+          <w:sz w:val="24"/>
+          <w:szCs w:val="24"/>
+        </w:rPr>
+        <w:t>must</w:t>
+      </w:r>
+      <w:r>
+        <w:rPr>
+          <w:rFonts w:ascii="Times New Roman" w:hAnsi="Times New Roman" w:cs="Times New Roman"/>
+          <w:sz w:val="24"/>
+          <w:szCs w:val="24"/>
+        </w:rPr>
+        <w:t xml:space="preserve"> be </w:t>
+      </w:r>
+      <w:r>
+        <w:rPr>
+          <w:rFonts w:ascii="Times New Roman" w:hAnsi="Times New Roman" w:cs="Times New Roman"/>
+          <w:sz w:val="24"/>
+          <w:szCs w:val="24"/>
+        </w:rPr>
+        <w:t>connected</w:t>
+      </w:r>
+      <w:r>
+        <w:rPr>
+          <w:rFonts w:ascii="Times New Roman" w:hAnsi="Times New Roman" w:cs="Times New Roman"/>
+          <w:sz w:val="24"/>
+          <w:szCs w:val="24"/>
+        </w:rPr>
+        <w:t xml:space="preserve"> and extracted</w:t>
+      </w:r>
+      <w:r>
+        <w:rPr>
+          <w:rFonts w:ascii="Times New Roman" w:hAnsi="Times New Roman" w:cs="Times New Roman"/>
+          <w:sz w:val="24"/>
+          <w:szCs w:val="24"/>
+        </w:rPr>
+        <w:t xml:space="preserve"> so they</w:t>
+      </w:r>
+      <w:r>
+        <w:rPr>
+          <w:rFonts w:ascii="Times New Roman" w:hAnsi="Times New Roman" w:cs="Times New Roman"/>
+          <w:sz w:val="24"/>
+          <w:szCs w:val="24"/>
+        </w:rPr>
+        <w:t xml:space="preserve"> can be easily manipulated by operators such as project and join to give information in the form in which it is desired. Data independence is achieved more easily with normalization structure used in a relational database than in the more complicated tree or network structure. Looking at all these advantages that relational database provides us, we have decide</w:t>
+      </w:r>
+      <w:r>
+        <w:rPr>
+          <w:rFonts w:ascii="Times New Roman" w:hAnsi="Times New Roman" w:cs="Times New Roman"/>
+          <w:sz w:val="24"/>
+          <w:szCs w:val="24"/>
+        </w:rPr>
+        <w:t>d</w:t>
+      </w:r>
+      <w:r>
+        <w:rPr>
+          <w:rFonts w:ascii="Times New Roman" w:hAnsi="Times New Roman" w:cs="Times New Roman"/>
+          <w:sz w:val="24"/>
+          <w:szCs w:val="24"/>
+        </w:rPr>
+        <w:t xml:space="preserve"> that the relational database is the closest data management </w:t>
+      </w:r>
+      <w:r>
+        <w:rPr>
+          <w:rFonts w:ascii="Times New Roman" w:hAnsi="Times New Roman" w:cs="Times New Roman"/>
+          <w:sz w:val="24"/>
+          <w:szCs w:val="24"/>
+        </w:rPr>
+        <w:t>sub</w:t>
+      </w:r>
+      <w:r>
+        <w:rPr>
+          <w:rFonts w:ascii="Times New Roman" w:hAnsi="Times New Roman" w:cs="Times New Roman"/>
+          <w:sz w:val="24"/>
+          <w:szCs w:val="24"/>
+        </w:rPr>
+        <w:t>structure for our system</w:t>
+      </w:r>
+      <w:r>
+        <w:rPr>
+          <w:rFonts w:ascii="Times New Roman" w:hAnsi="Times New Roman" w:cs="Times New Roman"/>
+          <w:sz w:val="24"/>
+          <w:szCs w:val="24"/>
+        </w:rPr>
+        <w:t>. Firebase</w:t>
+      </w:r>
+      <w:r>
+        <w:rPr>
+          <w:rFonts w:ascii="Times New Roman" w:hAnsi="Times New Roman" w:cs="Times New Roman"/>
+          <w:sz w:val="24"/>
+          <w:szCs w:val="24"/>
+        </w:rPr>
+        <w:t>, which is a relational database management system (RDBMS) will be used to manage and keep the data</w:t>
+      </w:r>
+      <w:r>
+        <w:rPr>
+          <w:rFonts w:ascii="Times New Roman" w:hAnsi="Times New Roman" w:cs="Times New Roman"/>
+          <w:sz w:val="24"/>
+          <w:szCs w:val="24"/>
+        </w:rPr>
+        <w:t>.</w:t>
+      </w:r>
+    </w:p>
+    <w:p>
+      <w:pPr>
+        <w:rPr>
+          <w:rFonts w:ascii="Times New Roman" w:hAnsi="Times New Roman" w:cs="Times New Roman"/>
+          <w:sz w:val="24"/>
+          <w:szCs w:val="24"/>
+        </w:rPr>
+      </w:pPr>
+      <w:r>
+        <w:rPr>
+          <w:rFonts w:ascii="Times New Roman" w:hAnsi="Times New Roman" w:cs="Times New Roman"/>
+          <w:sz w:val="24"/>
+          <w:szCs w:val="24"/>
+        </w:rPr>
+        <w:t xml:space="preserve">(Table </w:t>
+      </w:r>
+      <w:proofErr w:type="spellStart"/>
+      <w:r>
+        <w:rPr>
+          <w:rFonts w:ascii="Times New Roman" w:hAnsi="Times New Roman" w:cs="Times New Roman"/>
+          <w:sz w:val="24"/>
+          <w:szCs w:val="24"/>
+        </w:rPr>
+        <w:t>tanımları</w:t>
+      </w:r>
+      <w:proofErr w:type="spellEnd"/>
+      <w:r>
+        <w:rPr>
+          <w:rFonts w:ascii="Times New Roman" w:hAnsi="Times New Roman" w:cs="Times New Roman"/>
+          <w:sz w:val="24"/>
+          <w:szCs w:val="24"/>
+        </w:rPr>
+        <w:t xml:space="preserve"> </w:t>
+      </w:r>
+      <w:proofErr w:type="spellStart"/>
+      <w:r>
+        <w:rPr>
+          <w:rFonts w:ascii="Times New Roman" w:hAnsi="Times New Roman" w:cs="Times New Roman"/>
+          <w:sz w:val="24"/>
+          <w:szCs w:val="24"/>
+        </w:rPr>
+        <w:t>gerekli</w:t>
+      </w:r>
+      <w:proofErr w:type="spellEnd"/>
+      <w:r>
+        <w:rPr>
+          <w:rFonts w:ascii="Times New Roman" w:hAnsi="Times New Roman" w:cs="Times New Roman"/>
+          <w:sz w:val="24"/>
+          <w:szCs w:val="24"/>
+        </w:rPr>
+        <w:t>)</w:t>
+      </w:r>
+    </w:p>
+    <w:p>
+      <w:pPr>
+        <w:pStyle w:val="Balk2"/>
+      </w:pPr>
+      <w:bookmarkStart w:id="11" w:name="_Toc433996783"/>
+      <w:r>
+        <w:t>Access Control and Security</w:t>
+      </w:r>
+      <w:bookmarkEnd w:id="11"/>
+    </w:p>
+    <w:p>
+      <w:pPr>
+        <w:rPr>
+          <w:rFonts w:ascii="Times New Roman" w:hAnsi="Times New Roman" w:cs="Times New Roman"/>
+          <w:sz w:val="24"/>
+          <w:szCs w:val="24"/>
+        </w:rPr>
+      </w:pPr>
+      <w:bookmarkStart w:id="12" w:name="_GoBack"/>
+      <w:bookmarkEnd w:id="12"/>
     </w:p>
     <w:p>
       <w:pPr>
@@ -1251,6 +2595,127 @@
 <file path=word/numbering.xml><?xml version="1.0" encoding="utf-8"?>
 <w:numbering xmlns:wpc="http://schemas.microsoft.com/office/word/2010/wordprocessingCanvas" xmlns:cx="http://schemas.microsoft.com/office/drawing/2014/chartex" xmlns:cx1="http://schemas.microsoft.com/office/drawing/2015/9/8/chartex" xmlns:cx2="http://schemas.microsoft.com/office/drawing/2015/10/21/chartex" xmlns:cx3="http://schemas.microsoft.com/office/drawing/2016/5/9/chartex" xmlns:cx4="http://schemas.microsoft.com/office/drawing/2016/5/10/chartex" xmlns:cx5="http://schemas.microsoft.com/office/drawing/2016/5/11/chartex" xmlns:cx6="http://schemas.microsoft.com/office/drawing/2016/5/12/chartex" xmlns:cx7="http://schemas.microsoft.com/office/drawing/2016/5/13/chartex" xmlns:cx8="http://schemas.microsoft.com/office/drawing/2016/5/14/chartex" xmlns:mc="http://schemas.openxmlformats.org/markup-compatibility/2006" xmlns:aink="http://schemas.microsoft.com/office/drawing/2016/ink" xmlns:am3d="http://schemas.microsoft.com/office/drawing/2017/model3d" xmlns:o="urn:schemas-microsoft-com:office:office" xmlns:r="http://schemas.openxmlformats.org/officeDocument/2006/relationships" xmlns:m="http://schemas.openxmlformats.org/officeDocument/2006/math" xmlns:v="urn:schemas-microsoft-com:vml" xmlns:wp14="http://schemas.microsoft.com/office/word/2010/wordprocessingDrawing" xmlns:wp="http://schemas.openxmlformats.org/drawingml/2006/wordprocessingDrawing" xmlns:w10="urn:schemas-microsoft-com:office:word" xmlns:w="http://schemas.openxmlformats.org/wordprocessingml/2006/main" xmlns:w14="http://schemas.microsoft.com/office/word/2010/wordml" xmlns:w15="http://schemas.microsoft.com/office/word/2012/wordml" xmlns:w16cid="http://schemas.microsoft.com/office/word/2016/wordml/cid" xmlns:w16se="http://schemas.microsoft.com/office/word/2015/wordml/symex" xmlns:wpg="http://schemas.microsoft.com/office/word/2010/wordprocessingGroup" xmlns:wpi="http://schemas.microsoft.com/office/word/2010/wordprocessingInk" xmlns:wne="http://schemas.microsoft.com/office/word/2006/wordml" xmlns:wps="http://schemas.microsoft.com/office/word/2010/wordprocessingShape" mc:Ignorable="w14 w15 w16se w16cid wp14">
   <w:abstractNum w:abstractNumId="0" w15:restartNumberingAfterBreak="0">
+    <w:nsid w:val="074768AC"/>
+    <w:multiLevelType w:val="multilevel"/>
+    <w:tmpl w:val="C45A4476"/>
+    <w:lvl w:ilvl="0">
+      <w:start w:val="1"/>
+      <w:numFmt w:val="decimal"/>
+      <w:lvlText w:val="%1."/>
+      <w:lvlJc w:val="left"/>
+      <w:pPr>
+        <w:ind w:left="644" w:hanging="360"/>
+      </w:pPr>
+      <w:rPr>
+        <w:rFonts w:hint="default"/>
+      </w:rPr>
+    </w:lvl>
+    <w:lvl w:ilvl="1">
+      <w:start w:val="1"/>
+      <w:numFmt w:val="decimal"/>
+      <w:isLgl/>
+      <w:lvlText w:val="%1.%2"/>
+      <w:lvlJc w:val="left"/>
+      <w:pPr>
+        <w:ind w:left="720" w:hanging="360"/>
+      </w:pPr>
+      <w:rPr>
+        <w:rFonts w:hint="default"/>
+      </w:rPr>
+    </w:lvl>
+    <w:lvl w:ilvl="2">
+      <w:start w:val="1"/>
+      <w:numFmt w:val="decimal"/>
+      <w:isLgl/>
+      <w:lvlText w:val="%1.%2.%3"/>
+      <w:lvlJc w:val="left"/>
+      <w:pPr>
+        <w:ind w:left="1156" w:hanging="720"/>
+      </w:pPr>
+      <w:rPr>
+        <w:rFonts w:hint="default"/>
+      </w:rPr>
+    </w:lvl>
+    <w:lvl w:ilvl="3">
+      <w:start w:val="1"/>
+      <w:numFmt w:val="decimal"/>
+      <w:isLgl/>
+      <w:lvlText w:val="%1.%2.%3.%4"/>
+      <w:lvlJc w:val="left"/>
+      <w:pPr>
+        <w:ind w:left="1232" w:hanging="720"/>
+      </w:pPr>
+      <w:rPr>
+        <w:rFonts w:hint="default"/>
+      </w:rPr>
+    </w:lvl>
+    <w:lvl w:ilvl="4">
+      <w:start w:val="1"/>
+      <w:numFmt w:val="decimal"/>
+      <w:isLgl/>
+      <w:lvlText w:val="%1.%2.%3.%4.%5"/>
+      <w:lvlJc w:val="left"/>
+      <w:pPr>
+        <w:ind w:left="1668" w:hanging="1080"/>
+      </w:pPr>
+      <w:rPr>
+        <w:rFonts w:hint="default"/>
+      </w:rPr>
+    </w:lvl>
+    <w:lvl w:ilvl="5">
+      <w:start w:val="1"/>
+      <w:numFmt w:val="decimal"/>
+      <w:isLgl/>
+      <w:lvlText w:val="%1.%2.%3.%4.%5.%6"/>
+      <w:lvlJc w:val="left"/>
+      <w:pPr>
+        <w:ind w:left="1744" w:hanging="1080"/>
+      </w:pPr>
+      <w:rPr>
+        <w:rFonts w:hint="default"/>
+      </w:rPr>
+    </w:lvl>
+    <w:lvl w:ilvl="6">
+      <w:start w:val="1"/>
+      <w:numFmt w:val="decimal"/>
+      <w:isLgl/>
+      <w:lvlText w:val="%1.%2.%3.%4.%5.%6.%7"/>
+      <w:lvlJc w:val="left"/>
+      <w:pPr>
+        <w:ind w:left="2180" w:hanging="1440"/>
+      </w:pPr>
+      <w:rPr>
+        <w:rFonts w:hint="default"/>
+      </w:rPr>
+    </w:lvl>
+    <w:lvl w:ilvl="7">
+      <w:start w:val="1"/>
+      <w:numFmt w:val="decimal"/>
+      <w:isLgl/>
+      <w:lvlText w:val="%1.%2.%3.%4.%5.%6.%7.%8"/>
+      <w:lvlJc w:val="left"/>
+      <w:pPr>
+        <w:ind w:left="2256" w:hanging="1440"/>
+      </w:pPr>
+      <w:rPr>
+        <w:rFonts w:hint="default"/>
+      </w:rPr>
+    </w:lvl>
+    <w:lvl w:ilvl="8">
+      <w:start w:val="1"/>
+      <w:numFmt w:val="decimal"/>
+      <w:isLgl/>
+      <w:lvlText w:val="%1.%2.%3.%4.%5.%6.%7.%8.%9"/>
+      <w:lvlJc w:val="left"/>
+      <w:pPr>
+        <w:ind w:left="2692" w:hanging="1800"/>
+      </w:pPr>
+      <w:rPr>
+        <w:rFonts w:hint="default"/>
+      </w:rPr>
+    </w:lvl>
+  </w:abstractNum>
+  <w:abstractNum w:abstractNumId="1" w15:restartNumberingAfterBreak="0">
     <w:nsid w:val="62756718"/>
     <w:multiLevelType w:val="multilevel"/>
     <w:tmpl w:val="E83605D6"/>
@@ -1344,7 +2809,7 @@
     </w:lvl>
   </w:abstractNum>
   <w:num w:numId="1">
-    <w:abstractNumId w:val="0"/>
+    <w:abstractNumId w:val="1"/>
     <w:lvlOverride w:ilvl="0">
       <w:startOverride w:val="1"/>
     </w:lvlOverride>
@@ -1372,6 +2837,9 @@
     <w:lvlOverride w:ilvl="8">
       <w:startOverride w:val="1"/>
     </w:lvlOverride>
+  </w:num>
+  <w:num w:numId="2">
+    <w:abstractNumId w:val="0"/>
   </w:num>
 </w:numbering>
 </file>

</xml_diff>

<commit_message>
subsystems added on SDD
</commit_message>
<xml_diff>
--- a/projectUndone/SDD .docx
+++ b/projectUndone/SDD .docx
@@ -4,7 +4,7 @@
   <w:body>
     <w:p>
       <w:pPr>
-        <w:pStyle w:val="KonuBal"/>
+        <w:pStyle w:val="Title"/>
       </w:pPr>
       <w:r>
         <w:t xml:space="preserve">SYSTEM DESIGN </w:t>
@@ -20,7 +20,7 @@
     </w:p>
     <w:p>
       <w:pPr>
-        <w:pStyle w:val="Balk1"/>
+        <w:pStyle w:val="Heading1"/>
       </w:pPr>
       <w:bookmarkStart w:id="0" w:name="_Toc433996772"/>
       <w:r>
@@ -213,7 +213,7 @@
     </w:p>
     <w:p>
       <w:pPr>
-        <w:pStyle w:val="Balk2"/>
+        <w:pStyle w:val="Heading2"/>
       </w:pPr>
       <w:bookmarkStart w:id="1" w:name="_Toc433996773"/>
       <w:r>
@@ -299,7 +299,7 @@
     <w:p/>
     <w:p>
       <w:pPr>
-        <w:pStyle w:val="Balk2"/>
+        <w:pStyle w:val="Heading2"/>
       </w:pPr>
       <w:bookmarkStart w:id="2" w:name="_Toc433996774"/>
       <w:r>
@@ -1000,7 +1000,7 @@
     </w:p>
     <w:p>
       <w:pPr>
-        <w:pStyle w:val="Balk2"/>
+        <w:pStyle w:val="Heading2"/>
       </w:pPr>
       <w:bookmarkStart w:id="3" w:name="_Toc433996775"/>
       <w:r>
@@ -1075,7 +1075,7 @@
     </w:p>
     <w:p>
       <w:pPr>
-        <w:pStyle w:val="Balk2"/>
+        <w:pStyle w:val="Heading2"/>
       </w:pPr>
       <w:bookmarkStart w:id="4" w:name="_Toc433996776"/>
       <w:r>
@@ -1180,7 +1180,7 @@
     </w:p>
     <w:p>
       <w:pPr>
-        <w:pStyle w:val="Balk1"/>
+        <w:pStyle w:val="Heading1"/>
       </w:pPr>
       <w:bookmarkStart w:id="5" w:name="_Toc433996777"/>
       <w:r>
@@ -1202,7 +1202,7 @@
     </w:p>
     <w:p>
       <w:pPr>
-        <w:pStyle w:val="Balk1"/>
+        <w:pStyle w:val="Heading1"/>
       </w:pPr>
       <w:bookmarkStart w:id="6" w:name="_Toc433996778"/>
       <w:r>
@@ -1346,7 +1346,7 @@
     </w:p>
     <w:p>
       <w:pPr>
-        <w:pStyle w:val="Balk2"/>
+        <w:pStyle w:val="Heading2"/>
       </w:pPr>
       <w:bookmarkStart w:id="7" w:name="_Toc433996779"/>
       <w:r>
@@ -1635,16 +1635,229 @@
           <w:szCs w:val="24"/>
         </w:rPr>
       </w:pPr>
-    </w:p>
-    <w:p>
-      <w:pPr>
-        <w:pStyle w:val="Balk2"/>
-      </w:pPr>
-      <w:bookmarkStart w:id="8" w:name="_Toc433996780"/>
+      <w:r>
+        <w:rPr>
+          <w:rFonts w:ascii="Times New Roman" w:hAnsi="Times New Roman" w:cs="Times New Roman"/>
+          <w:b/>
+          <w:sz w:val="24"/>
+          <w:szCs w:val="24"/>
+        </w:rPr>
+        <w:t>Login:</w:t>
+      </w:r>
+      <w:r>
+        <w:rPr>
+          <w:rFonts w:ascii="Times New Roman" w:hAnsi="Times New Roman" w:cs="Times New Roman"/>
+          <w:b/>
+          <w:sz w:val="24"/>
+          <w:szCs w:val="24"/>
+        </w:rPr>
+        <w:t xml:space="preserve"> </w:t>
+      </w:r>
+      <w:r>
+        <w:rPr>
+          <w:rFonts w:ascii="Times New Roman" w:hAnsi="Times New Roman" w:cs="Times New Roman"/>
+          <w:sz w:val="24"/>
+          <w:szCs w:val="24"/>
+        </w:rPr>
+        <w:t>Provides for any user enter the application with their own account.</w:t>
+      </w:r>
+    </w:p>
+    <w:p>
+      <w:pPr>
+        <w:rPr>
+          <w:rFonts w:ascii="Times New Roman" w:hAnsi="Times New Roman" w:cs="Times New Roman"/>
+          <w:sz w:val="24"/>
+          <w:szCs w:val="24"/>
+        </w:rPr>
+      </w:pPr>
+      <w:r>
+        <w:rPr>
+          <w:rFonts w:ascii="Times New Roman" w:hAnsi="Times New Roman" w:cs="Times New Roman"/>
+          <w:sz w:val="24"/>
+          <w:szCs w:val="24"/>
+        </w:rPr>
+        <w:t xml:space="preserve">Login needs e-mail and password. </w:t>
+      </w:r>
+    </w:p>
+    <w:p>
+      <w:pPr>
+        <w:rPr>
+          <w:rFonts w:ascii="Times New Roman" w:hAnsi="Times New Roman" w:cs="Times New Roman"/>
+          <w:sz w:val="24"/>
+          <w:szCs w:val="24"/>
+        </w:rPr>
+      </w:pPr>
+      <w:r>
+        <w:rPr>
+          <w:rFonts w:ascii="Times New Roman" w:hAnsi="Times New Roman" w:cs="Times New Roman"/>
+          <w:b/>
+          <w:sz w:val="24"/>
+          <w:szCs w:val="24"/>
+        </w:rPr>
+        <w:t>Payment:</w:t>
+      </w:r>
+      <w:r>
+        <w:rPr>
+          <w:rFonts w:ascii="Times New Roman" w:hAnsi="Times New Roman" w:cs="Times New Roman"/>
+          <w:b/>
+          <w:sz w:val="24"/>
+          <w:szCs w:val="24"/>
+        </w:rPr>
+        <w:t xml:space="preserve"> </w:t>
+      </w:r>
+      <w:r>
+        <w:rPr>
+          <w:rFonts w:ascii="Times New Roman" w:hAnsi="Times New Roman" w:cs="Times New Roman"/>
+          <w:sz w:val="24"/>
+          <w:szCs w:val="24"/>
+        </w:rPr>
+        <w:t>Provides system for payme</w:t>
+      </w:r>
+      <w:r>
+        <w:rPr>
+          <w:rFonts w:ascii="Times New Roman" w:hAnsi="Times New Roman" w:cs="Times New Roman"/>
+          <w:sz w:val="24"/>
+          <w:szCs w:val="24"/>
+        </w:rPr>
+        <w:t>n</w:t>
+      </w:r>
+      <w:r>
+        <w:rPr>
+          <w:rFonts w:ascii="Times New Roman" w:hAnsi="Times New Roman" w:cs="Times New Roman"/>
+          <w:sz w:val="24"/>
+          <w:szCs w:val="24"/>
+        </w:rPr>
+        <w:t>t su</w:t>
+      </w:r>
+      <w:r>
+        <w:rPr>
+          <w:rFonts w:ascii="Times New Roman" w:hAnsi="Times New Roman" w:cs="Times New Roman"/>
+          <w:sz w:val="24"/>
+          <w:szCs w:val="24"/>
+        </w:rPr>
+        <w:t>c</w:t>
+      </w:r>
+      <w:r>
+        <w:rPr>
+          <w:rFonts w:ascii="Times New Roman" w:hAnsi="Times New Roman" w:cs="Times New Roman"/>
+          <w:sz w:val="24"/>
+          <w:szCs w:val="24"/>
+        </w:rPr>
+        <w:t>ce</w:t>
+      </w:r>
+      <w:r>
+        <w:rPr>
+          <w:rFonts w:ascii="Times New Roman" w:hAnsi="Times New Roman" w:cs="Times New Roman"/>
+          <w:sz w:val="24"/>
+          <w:szCs w:val="24"/>
+        </w:rPr>
+        <w:t>s</w:t>
+      </w:r>
+      <w:r>
+        <w:rPr>
+          <w:rFonts w:ascii="Times New Roman" w:hAnsi="Times New Roman" w:cs="Times New Roman"/>
+          <w:sz w:val="24"/>
+          <w:szCs w:val="24"/>
+        </w:rPr>
+        <w:t>s</w:t>
+      </w:r>
+      <w:r>
+        <w:rPr>
+          <w:rFonts w:ascii="Times New Roman" w:hAnsi="Times New Roman" w:cs="Times New Roman"/>
+          <w:sz w:val="24"/>
+          <w:szCs w:val="24"/>
+        </w:rPr>
+        <w:t>full</w:t>
+      </w:r>
+      <w:bookmarkStart w:id="8" w:name="_GoBack"/>
+      <w:bookmarkEnd w:id="8"/>
+      <w:r>
+        <w:rPr>
+          <w:rFonts w:ascii="Times New Roman" w:hAnsi="Times New Roman" w:cs="Times New Roman"/>
+          <w:sz w:val="24"/>
+          <w:szCs w:val="24"/>
+        </w:rPr>
+        <w:t xml:space="preserve"> or not so system</w:t>
+      </w:r>
+    </w:p>
+    <w:p>
+      <w:pPr>
+        <w:rPr>
+          <w:rFonts w:ascii="Times New Roman" w:hAnsi="Times New Roman" w:cs="Times New Roman"/>
+          <w:sz w:val="24"/>
+          <w:szCs w:val="24"/>
+        </w:rPr>
+      </w:pPr>
+      <w:r>
+        <w:rPr>
+          <w:rFonts w:ascii="Times New Roman" w:hAnsi="Times New Roman" w:cs="Times New Roman"/>
+          <w:sz w:val="24"/>
+          <w:szCs w:val="24"/>
+        </w:rPr>
+        <w:t xml:space="preserve">can create ticket for customer or guest. </w:t>
+      </w:r>
+    </w:p>
+    <w:p>
+      <w:pPr>
+        <w:rPr>
+          <w:rFonts w:ascii="Times New Roman" w:hAnsi="Times New Roman" w:cs="Times New Roman"/>
+          <w:sz w:val="24"/>
+          <w:szCs w:val="24"/>
+        </w:rPr>
+      </w:pPr>
+      <w:r>
+        <w:rPr>
+          <w:rFonts w:ascii="Times New Roman" w:hAnsi="Times New Roman" w:cs="Times New Roman"/>
+          <w:b/>
+          <w:sz w:val="24"/>
+          <w:szCs w:val="24"/>
+        </w:rPr>
+        <w:t>Update user info:</w:t>
+      </w:r>
+      <w:r>
+        <w:rPr>
+          <w:rFonts w:ascii="Times New Roman" w:hAnsi="Times New Roman" w:cs="Times New Roman"/>
+          <w:sz w:val="24"/>
+          <w:szCs w:val="24"/>
+        </w:rPr>
+        <w:t xml:space="preserve"> Provides services for admin to change user profile</w:t>
+      </w:r>
+    </w:p>
+    <w:p>
+      <w:pPr>
+        <w:rPr>
+          <w:rFonts w:ascii="Times New Roman" w:hAnsi="Times New Roman" w:cs="Times New Roman"/>
+          <w:sz w:val="24"/>
+          <w:szCs w:val="24"/>
+        </w:rPr>
+      </w:pPr>
+      <w:r>
+        <w:rPr>
+          <w:rFonts w:ascii="Times New Roman" w:hAnsi="Times New Roman" w:cs="Times New Roman"/>
+          <w:sz w:val="24"/>
+          <w:szCs w:val="24"/>
+        </w:rPr>
+        <w:t>from admin account.</w:t>
+      </w:r>
+    </w:p>
+    <w:p>
+      <w:pPr>
+        <w:rPr>
+          <w:rFonts w:ascii="Times New Roman" w:hAnsi="Times New Roman" w:cs="Times New Roman"/>
+          <w:sz w:val="24"/>
+          <w:szCs w:val="24"/>
+        </w:rPr>
+      </w:pPr>
+    </w:p>
+    <w:p>
+      <w:pPr>
+        <w:pStyle w:val="Heading2"/>
+      </w:pPr>
+      <w:bookmarkStart w:id="9" w:name="_Toc433996780"/>
       <w:r>
         <w:t>System Decomposition</w:t>
       </w:r>
-      <w:bookmarkEnd w:id="8"/>
+      <w:bookmarkEnd w:id="9"/>
     </w:p>
     <w:p/>
     <w:p>
@@ -1772,7 +1985,16 @@
           <w:sz w:val="24"/>
           <w:szCs w:val="24"/>
         </w:rPr>
-        <w:t xml:space="preserve"> to log in to the system. Buy ticket subsystem provides service to the customers who have already registered to the system to buy ticket which they searched. Registration subsystem provides service to guest to register to the system. Edit bus schedule subsystem provides service to manager and admin to add, update or delete the trips on the system. Manage booking subsystem provides service to admin and manager to delete or edit the booking which the customers have made on the system. Trip info subsystem provides service </w:t>
+        <w:t xml:space="preserve"> to log in to the system. Buy ticket subsystem provides service to the customers who have already registered to the system to buy ticket which they searched. </w:t>
+      </w:r>
+      <w:r>
+        <w:rPr>
+          <w:rFonts w:ascii="Times New Roman" w:hAnsi="Times New Roman" w:cs="Times New Roman"/>
+          <w:sz w:val="24"/>
+          <w:szCs w:val="24"/>
+        </w:rPr>
+        <w:lastRenderedPageBreak/>
+        <w:t xml:space="preserve">Registration subsystem provides service to guest to register to the system. Edit bus schedule subsystem provides service to manager and admin to add, update or delete the trips on the system. Manage booking subsystem provides service to admin and manager to delete or edit the booking which the customers have made on the system. Trip info subsystem provides service </w:t>
       </w:r>
       <w:r>
         <w:rPr>
@@ -1794,13 +2016,13 @@
     <w:p/>
     <w:p>
       <w:pPr>
-        <w:pStyle w:val="Balk2"/>
-      </w:pPr>
-      <w:bookmarkStart w:id="9" w:name="_Toc433996781"/>
+        <w:pStyle w:val="Heading2"/>
+      </w:pPr>
+      <w:bookmarkStart w:id="10" w:name="_Toc433996781"/>
       <w:r>
         <w:t>Hardware Software Mapping</w:t>
       </w:r>
-      <w:bookmarkEnd w:id="9"/>
+      <w:bookmarkEnd w:id="10"/>
     </w:p>
     <w:p>
       <w:pPr>
@@ -2001,13 +2223,13 @@
     </w:p>
     <w:p>
       <w:pPr>
-        <w:pStyle w:val="Balk2"/>
-      </w:pPr>
-      <w:bookmarkStart w:id="10" w:name="_Toc433996782"/>
+        <w:pStyle w:val="Heading2"/>
+      </w:pPr>
+      <w:bookmarkStart w:id="11" w:name="_Toc433996782"/>
       <w:r>
         <w:t>Persistent Data Management</w:t>
       </w:r>
-      <w:bookmarkEnd w:id="10"/>
+      <w:bookmarkEnd w:id="11"/>
     </w:p>
     <w:p>
       <w:pPr>
@@ -2468,18 +2690,17 @@
     </w:p>
     <w:p>
       <w:pPr>
-        <w:pStyle w:val="Balk2"/>
-      </w:pPr>
-      <w:bookmarkStart w:id="11" w:name="_Toc433996783"/>
-      <w:r>
-        <w:lastRenderedPageBreak/>
+        <w:pStyle w:val="Heading2"/>
+      </w:pPr>
+      <w:bookmarkStart w:id="12" w:name="_Toc433996783"/>
+      <w:r>
         <w:t>Access Control and Security</w:t>
       </w:r>
-      <w:bookmarkEnd w:id="11"/>
+      <w:bookmarkEnd w:id="12"/>
     </w:p>
     <w:tbl>
       <w:tblPr>
-        <w:tblStyle w:val="TabloKlavuzu"/>
+        <w:tblStyle w:val="TableGrid"/>
         <w:tblW w:w="11199" w:type="dxa"/>
         <w:tblInd w:w="-431" w:type="dxa"/>
         <w:tblLayout w:type="fixed"/>
@@ -3921,81 +4142,80 @@
     </w:p>
     <w:p>
       <w:pPr>
-        <w:pStyle w:val="Balk2"/>
-      </w:pPr>
-      <w:bookmarkStart w:id="12" w:name="_Toc433996784"/>
+        <w:pStyle w:val="Heading2"/>
+      </w:pPr>
+      <w:bookmarkStart w:id="13" w:name="_Toc433996784"/>
       <w:r>
         <w:t>Global Software Control</w:t>
       </w:r>
-      <w:bookmarkEnd w:id="12"/>
-    </w:p>
-    <w:p>
-      <w:pPr>
-        <w:rPr>
-          <w:rFonts w:ascii="Times New Roman" w:hAnsi="Times New Roman" w:cs="Times New Roman"/>
-          <w:sz w:val="24"/>
-          <w:szCs w:val="24"/>
-        </w:rPr>
-      </w:pPr>
-    </w:p>
-    <w:p>
-      <w:pPr>
-        <w:pStyle w:val="Balk2"/>
-      </w:pPr>
-      <w:bookmarkStart w:id="13" w:name="_Toc433996785"/>
+      <w:bookmarkEnd w:id="13"/>
+    </w:p>
+    <w:p>
+      <w:pPr>
+        <w:rPr>
+          <w:rFonts w:ascii="Times New Roman" w:hAnsi="Times New Roman" w:cs="Times New Roman"/>
+          <w:sz w:val="24"/>
+          <w:szCs w:val="24"/>
+        </w:rPr>
+      </w:pPr>
+    </w:p>
+    <w:p>
+      <w:pPr>
+        <w:pStyle w:val="Heading2"/>
+      </w:pPr>
+      <w:bookmarkStart w:id="14" w:name="_Toc433996785"/>
       <w:r>
         <w:t>Boundary Conditions</w:t>
       </w:r>
-      <w:bookmarkEnd w:id="13"/>
-    </w:p>
-    <w:p>
-      <w:pPr>
-        <w:rPr>
-          <w:rFonts w:ascii="Times New Roman" w:hAnsi="Times New Roman" w:cs="Times New Roman"/>
-          <w:sz w:val="24"/>
-          <w:szCs w:val="24"/>
-        </w:rPr>
-      </w:pPr>
-    </w:p>
-    <w:p>
-      <w:pPr>
-        <w:pStyle w:val="Balk1"/>
-      </w:pPr>
-      <w:bookmarkStart w:id="14" w:name="_Toc433996786"/>
-      <w:r>
+      <w:bookmarkEnd w:id="14"/>
+    </w:p>
+    <w:p>
+      <w:pPr>
+        <w:rPr>
+          <w:rFonts w:ascii="Times New Roman" w:hAnsi="Times New Roman" w:cs="Times New Roman"/>
+          <w:sz w:val="24"/>
+          <w:szCs w:val="24"/>
+        </w:rPr>
+      </w:pPr>
+    </w:p>
+    <w:p>
+      <w:pPr>
+        <w:pStyle w:val="Heading1"/>
+      </w:pPr>
+      <w:bookmarkStart w:id="15" w:name="_Toc433996786"/>
+      <w:r>
+        <w:lastRenderedPageBreak/>
         <w:t>Subsystem Services</w:t>
       </w:r>
-      <w:bookmarkEnd w:id="14"/>
-    </w:p>
-    <w:p>
-      <w:pPr>
-        <w:rPr>
-          <w:rFonts w:ascii="Times New Roman" w:hAnsi="Times New Roman" w:cs="Times New Roman"/>
-          <w:sz w:val="24"/>
-          <w:szCs w:val="24"/>
-        </w:rPr>
-      </w:pPr>
-    </w:p>
-    <w:p>
-      <w:pPr>
-        <w:pStyle w:val="Balk1"/>
-      </w:pPr>
-      <w:bookmarkStart w:id="15" w:name="_Toc433996787"/>
+      <w:bookmarkEnd w:id="15"/>
+    </w:p>
+    <w:p>
+      <w:pPr>
+        <w:rPr>
+          <w:rFonts w:ascii="Times New Roman" w:hAnsi="Times New Roman" w:cs="Times New Roman"/>
+          <w:sz w:val="24"/>
+          <w:szCs w:val="24"/>
+        </w:rPr>
+      </w:pPr>
+    </w:p>
+    <w:p>
+      <w:pPr>
+        <w:pStyle w:val="Heading1"/>
+      </w:pPr>
+      <w:bookmarkStart w:id="16" w:name="_Toc433996787"/>
       <w:r>
         <w:t>References</w:t>
       </w:r>
-      <w:bookmarkEnd w:id="15"/>
-    </w:p>
-    <w:p>
-      <w:pPr>
-        <w:rPr>
-          <w:rFonts w:ascii="Times New Roman" w:hAnsi="Times New Roman" w:cs="Times New Roman"/>
-          <w:sz w:val="24"/>
-          <w:szCs w:val="24"/>
-        </w:rPr>
-      </w:pPr>
-      <w:bookmarkStart w:id="16" w:name="_GoBack"/>
       <w:bookmarkEnd w:id="16"/>
+    </w:p>
+    <w:p>
+      <w:pPr>
+        <w:rPr>
+          <w:rFonts w:ascii="Times New Roman" w:hAnsi="Times New Roman" w:cs="Times New Roman"/>
+          <w:sz w:val="24"/>
+          <w:szCs w:val="24"/>
+        </w:rPr>
+      </w:pPr>
     </w:p>
     <w:sectPr>
       <w:pgSz w:w="12240" w:h="15840"/>
@@ -4137,7 +4357,7 @@
     <w:lvl w:ilvl="0">
       <w:start w:val="1"/>
       <w:numFmt w:val="decimal"/>
-      <w:pStyle w:val="Balk1"/>
+      <w:pStyle w:val="Heading1"/>
       <w:isLgl/>
       <w:lvlText w:val="%1."/>
       <w:lvlJc w:val="left"/>
@@ -4151,7 +4371,7 @@
     <w:lvl w:ilvl="1">
       <w:start w:val="1"/>
       <w:numFmt w:val="decimal"/>
-      <w:pStyle w:val="Balk2"/>
+      <w:pStyle w:val="Heading2"/>
       <w:isLgl/>
       <w:lvlText w:val="%1.%2."/>
       <w:lvlJc w:val="left"/>
@@ -4657,11 +4877,11 @@
     <w:name w:val="Normal"/>
     <w:qFormat/>
   </w:style>
-  <w:style w:type="paragraph" w:styleId="Balk1">
+  <w:style w:type="paragraph" w:styleId="Heading1">
     <w:name w:val="heading 1"/>
     <w:basedOn w:val="Normal"/>
     <w:next w:val="Normal"/>
-    <w:link w:val="Balk1Char"/>
+    <w:link w:val="Heading1Char"/>
     <w:autoRedefine/>
     <w:uiPriority w:val="9"/>
     <w:qFormat/>
@@ -4686,11 +4906,11 @@
       <w:szCs w:val="28"/>
     </w:rPr>
   </w:style>
-  <w:style w:type="paragraph" w:styleId="Balk2">
+  <w:style w:type="paragraph" w:styleId="Heading2">
     <w:name w:val="heading 2"/>
-    <w:basedOn w:val="Balk1"/>
+    <w:basedOn w:val="Heading1"/>
     <w:next w:val="Normal"/>
-    <w:link w:val="Balk2Char"/>
+    <w:link w:val="Heading2Char"/>
     <w:uiPriority w:val="9"/>
     <w:semiHidden/>
     <w:unhideWhenUsed/>
@@ -4707,13 +4927,13 @@
       <w:szCs w:val="26"/>
     </w:rPr>
   </w:style>
-  <w:style w:type="character" w:default="1" w:styleId="VarsaylanParagrafYazTipi">
+  <w:style w:type="character" w:default="1" w:styleId="DefaultParagraphFont">
     <w:name w:val="Default Paragraph Font"/>
     <w:uiPriority w:val="1"/>
     <w:semiHidden/>
     <w:unhideWhenUsed/>
   </w:style>
-  <w:style w:type="table" w:default="1" w:styleId="NormalTablo">
+  <w:style w:type="table" w:default="1" w:styleId="TableNormal">
     <w:name w:val="Normal Table"/>
     <w:uiPriority w:val="99"/>
     <w:semiHidden/>
@@ -4728,16 +4948,16 @@
       </w:tblCellMar>
     </w:tblPr>
   </w:style>
-  <w:style w:type="numbering" w:default="1" w:styleId="ListeYok">
+  <w:style w:type="numbering" w:default="1" w:styleId="NoList">
     <w:name w:val="No List"/>
     <w:uiPriority w:val="99"/>
     <w:semiHidden/>
     <w:unhideWhenUsed/>
   </w:style>
-  <w:style w:type="character" w:customStyle="1" w:styleId="Balk1Char">
-    <w:name w:val="Başlık 1 Char"/>
-    <w:basedOn w:val="VarsaylanParagrafYazTipi"/>
-    <w:link w:val="Balk1"/>
+  <w:style w:type="character" w:customStyle="1" w:styleId="Heading1Char">
+    <w:name w:val="Heading 1 Char"/>
+    <w:basedOn w:val="DefaultParagraphFont"/>
+    <w:link w:val="Heading1"/>
     <w:uiPriority w:val="9"/>
     <w:rsid w:val="0005250D"/>
     <w:rPr>
@@ -4749,10 +4969,10 @@
       <w:szCs w:val="28"/>
     </w:rPr>
   </w:style>
-  <w:style w:type="character" w:customStyle="1" w:styleId="Balk2Char">
-    <w:name w:val="Başlık 2 Char"/>
-    <w:basedOn w:val="VarsaylanParagrafYazTipi"/>
-    <w:link w:val="Balk2"/>
+  <w:style w:type="character" w:customStyle="1" w:styleId="Heading2Char">
+    <w:name w:val="Heading 2 Char"/>
+    <w:basedOn w:val="DefaultParagraphFont"/>
+    <w:link w:val="Heading2"/>
     <w:uiPriority w:val="9"/>
     <w:semiHidden/>
     <w:rsid w:val="0005250D"/>
@@ -4764,11 +4984,11 @@
       <w:szCs w:val="26"/>
     </w:rPr>
   </w:style>
-  <w:style w:type="paragraph" w:styleId="KonuBal">
+  <w:style w:type="paragraph" w:styleId="Title">
     <w:name w:val="Title"/>
     <w:basedOn w:val="Normal"/>
     <w:next w:val="Normal"/>
-    <w:link w:val="KonuBalChar"/>
+    <w:link w:val="TitleChar"/>
     <w:autoRedefine/>
     <w:uiPriority w:val="10"/>
     <w:qFormat/>
@@ -4789,10 +5009,10 @@
       <w:szCs w:val="52"/>
     </w:rPr>
   </w:style>
-  <w:style w:type="character" w:customStyle="1" w:styleId="KonuBalChar">
-    <w:name w:val="Konu Başlığı Char"/>
-    <w:basedOn w:val="VarsaylanParagrafYazTipi"/>
-    <w:link w:val="KonuBal"/>
+  <w:style w:type="character" w:customStyle="1" w:styleId="TitleChar">
+    <w:name w:val="Title Char"/>
+    <w:basedOn w:val="DefaultParagraphFont"/>
+    <w:link w:val="Title"/>
     <w:uiPriority w:val="10"/>
     <w:rsid w:val="0005250D"/>
     <w:rPr>
@@ -4805,9 +5025,9 @@
       <w:szCs w:val="52"/>
     </w:rPr>
   </w:style>
-  <w:style w:type="table" w:styleId="TabloKlavuzu">
+  <w:style w:type="table" w:styleId="TableGrid">
     <w:name w:val="Table Grid"/>
-    <w:basedOn w:val="NormalTablo"/>
+    <w:basedOn w:val="TableNormal"/>
     <w:uiPriority w:val="39"/>
     <w:rsid w:val="00952273"/>
     <w:pPr>

</xml_diff>

<commit_message>
3.6.	Global Software Control added
</commit_message>
<xml_diff>
--- a/projectUndone/SDD .docx
+++ b/projectUndone/SDD .docx
@@ -1727,7 +1727,16 @@
           <w:sz w:val="24"/>
           <w:szCs w:val="24"/>
         </w:rPr>
-        <w:t>t su</w:t>
+        <w:t xml:space="preserve">t </w:t>
+      </w:r>
+      <w:proofErr w:type="spellStart"/>
+      <w:r>
+        <w:rPr>
+          <w:rFonts w:ascii="Times New Roman" w:hAnsi="Times New Roman" w:cs="Times New Roman"/>
+          <w:sz w:val="24"/>
+          <w:szCs w:val="24"/>
+        </w:rPr>
+        <w:t>su</w:t>
       </w:r>
       <w:r>
         <w:rPr>
@@ -1769,95 +1778,94 @@
         </w:rPr>
         <w:t>full</w:t>
       </w:r>
-      <w:bookmarkStart w:id="8" w:name="_GoBack"/>
+      <w:proofErr w:type="spellEnd"/>
+      <w:r>
+        <w:rPr>
+          <w:rFonts w:ascii="Times New Roman" w:hAnsi="Times New Roman" w:cs="Times New Roman"/>
+          <w:sz w:val="24"/>
+          <w:szCs w:val="24"/>
+        </w:rPr>
+        <w:t xml:space="preserve"> or not so system</w:t>
+      </w:r>
+    </w:p>
+    <w:p>
+      <w:pPr>
+        <w:rPr>
+          <w:rFonts w:ascii="Times New Roman" w:hAnsi="Times New Roman" w:cs="Times New Roman"/>
+          <w:sz w:val="24"/>
+          <w:szCs w:val="24"/>
+        </w:rPr>
+      </w:pPr>
+      <w:r>
+        <w:rPr>
+          <w:rFonts w:ascii="Times New Roman" w:hAnsi="Times New Roman" w:cs="Times New Roman"/>
+          <w:sz w:val="24"/>
+          <w:szCs w:val="24"/>
+        </w:rPr>
+        <w:t xml:space="preserve">can create ticket for customer or guest. </w:t>
+      </w:r>
+    </w:p>
+    <w:p>
+      <w:pPr>
+        <w:rPr>
+          <w:rFonts w:ascii="Times New Roman" w:hAnsi="Times New Roman" w:cs="Times New Roman"/>
+          <w:sz w:val="24"/>
+          <w:szCs w:val="24"/>
+        </w:rPr>
+      </w:pPr>
+      <w:r>
+        <w:rPr>
+          <w:rFonts w:ascii="Times New Roman" w:hAnsi="Times New Roman" w:cs="Times New Roman"/>
+          <w:b/>
+          <w:sz w:val="24"/>
+          <w:szCs w:val="24"/>
+        </w:rPr>
+        <w:t>Update user info:</w:t>
+      </w:r>
+      <w:r>
+        <w:rPr>
+          <w:rFonts w:ascii="Times New Roman" w:hAnsi="Times New Roman" w:cs="Times New Roman"/>
+          <w:sz w:val="24"/>
+          <w:szCs w:val="24"/>
+        </w:rPr>
+        <w:t xml:space="preserve"> Provides services for admin to change user profile</w:t>
+      </w:r>
+    </w:p>
+    <w:p>
+      <w:pPr>
+        <w:rPr>
+          <w:rFonts w:ascii="Times New Roman" w:hAnsi="Times New Roman" w:cs="Times New Roman"/>
+          <w:sz w:val="24"/>
+          <w:szCs w:val="24"/>
+        </w:rPr>
+      </w:pPr>
+      <w:r>
+        <w:rPr>
+          <w:rFonts w:ascii="Times New Roman" w:hAnsi="Times New Roman" w:cs="Times New Roman"/>
+          <w:sz w:val="24"/>
+          <w:szCs w:val="24"/>
+        </w:rPr>
+        <w:t>from admin account.</w:t>
+      </w:r>
+    </w:p>
+    <w:p>
+      <w:pPr>
+        <w:rPr>
+          <w:rFonts w:ascii="Times New Roman" w:hAnsi="Times New Roman" w:cs="Times New Roman"/>
+          <w:sz w:val="24"/>
+          <w:szCs w:val="24"/>
+        </w:rPr>
+      </w:pPr>
+    </w:p>
+    <w:p>
+      <w:pPr>
+        <w:pStyle w:val="Heading2"/>
+      </w:pPr>
+      <w:bookmarkStart w:id="8" w:name="_Toc433996780"/>
+      <w:r>
+        <w:t>System Decomposition</w:t>
+      </w:r>
       <w:bookmarkEnd w:id="8"/>
-      <w:r>
-        <w:rPr>
-          <w:rFonts w:ascii="Times New Roman" w:hAnsi="Times New Roman" w:cs="Times New Roman"/>
-          <w:sz w:val="24"/>
-          <w:szCs w:val="24"/>
-        </w:rPr>
-        <w:t xml:space="preserve"> or not so system</w:t>
-      </w:r>
-    </w:p>
-    <w:p>
-      <w:pPr>
-        <w:rPr>
-          <w:rFonts w:ascii="Times New Roman" w:hAnsi="Times New Roman" w:cs="Times New Roman"/>
-          <w:sz w:val="24"/>
-          <w:szCs w:val="24"/>
-        </w:rPr>
-      </w:pPr>
-      <w:r>
-        <w:rPr>
-          <w:rFonts w:ascii="Times New Roman" w:hAnsi="Times New Roman" w:cs="Times New Roman"/>
-          <w:sz w:val="24"/>
-          <w:szCs w:val="24"/>
-        </w:rPr>
-        <w:t xml:space="preserve">can create ticket for customer or guest. </w:t>
-      </w:r>
-    </w:p>
-    <w:p>
-      <w:pPr>
-        <w:rPr>
-          <w:rFonts w:ascii="Times New Roman" w:hAnsi="Times New Roman" w:cs="Times New Roman"/>
-          <w:sz w:val="24"/>
-          <w:szCs w:val="24"/>
-        </w:rPr>
-      </w:pPr>
-      <w:r>
-        <w:rPr>
-          <w:rFonts w:ascii="Times New Roman" w:hAnsi="Times New Roman" w:cs="Times New Roman"/>
-          <w:b/>
-          <w:sz w:val="24"/>
-          <w:szCs w:val="24"/>
-        </w:rPr>
-        <w:t>Update user info:</w:t>
-      </w:r>
-      <w:r>
-        <w:rPr>
-          <w:rFonts w:ascii="Times New Roman" w:hAnsi="Times New Roman" w:cs="Times New Roman"/>
-          <w:sz w:val="24"/>
-          <w:szCs w:val="24"/>
-        </w:rPr>
-        <w:t xml:space="preserve"> Provides services for admin to change user profile</w:t>
-      </w:r>
-    </w:p>
-    <w:p>
-      <w:pPr>
-        <w:rPr>
-          <w:rFonts w:ascii="Times New Roman" w:hAnsi="Times New Roman" w:cs="Times New Roman"/>
-          <w:sz w:val="24"/>
-          <w:szCs w:val="24"/>
-        </w:rPr>
-      </w:pPr>
-      <w:r>
-        <w:rPr>
-          <w:rFonts w:ascii="Times New Roman" w:hAnsi="Times New Roman" w:cs="Times New Roman"/>
-          <w:sz w:val="24"/>
-          <w:szCs w:val="24"/>
-        </w:rPr>
-        <w:t>from admin account.</w:t>
-      </w:r>
-    </w:p>
-    <w:p>
-      <w:pPr>
-        <w:rPr>
-          <w:rFonts w:ascii="Times New Roman" w:hAnsi="Times New Roman" w:cs="Times New Roman"/>
-          <w:sz w:val="24"/>
-          <w:szCs w:val="24"/>
-        </w:rPr>
-      </w:pPr>
-    </w:p>
-    <w:p>
-      <w:pPr>
-        <w:pStyle w:val="Heading2"/>
-      </w:pPr>
-      <w:bookmarkStart w:id="9" w:name="_Toc433996780"/>
-      <w:r>
-        <w:t>System Decomposition</w:t>
-      </w:r>
-      <w:bookmarkEnd w:id="9"/>
     </w:p>
     <w:p/>
     <w:p>
@@ -2018,10 +2026,217 @@
       <w:pPr>
         <w:pStyle w:val="Heading2"/>
       </w:pPr>
-      <w:bookmarkStart w:id="10" w:name="_Toc433996781"/>
+      <w:bookmarkStart w:id="9" w:name="_Toc433996781"/>
       <w:r>
         <w:t>Hardware Software Mapping</w:t>
       </w:r>
+      <w:bookmarkEnd w:id="9"/>
+    </w:p>
+    <w:p>
+      <w:pPr>
+        <w:rPr>
+          <w:rFonts w:ascii="Times New Roman" w:hAnsi="Times New Roman" w:cs="Times New Roman"/>
+          <w:sz w:val="24"/>
+          <w:szCs w:val="24"/>
+        </w:rPr>
+      </w:pPr>
+      <w:r>
+        <w:rPr>
+          <w:rFonts w:ascii="Times New Roman" w:hAnsi="Times New Roman" w:cs="Times New Roman"/>
+          <w:sz w:val="24"/>
+          <w:szCs w:val="24"/>
+        </w:rPr>
+        <w:t xml:space="preserve">The online bus ticket reservation system has three layers </w:t>
+      </w:r>
+      <w:r>
+        <w:rPr>
+          <w:rFonts w:ascii="Times New Roman" w:hAnsi="Times New Roman" w:cs="Times New Roman"/>
+          <w:sz w:val="24"/>
+          <w:szCs w:val="24"/>
+        </w:rPr>
+        <w:t>for reusability and readability</w:t>
+      </w:r>
+      <w:r>
+        <w:rPr>
+          <w:rFonts w:ascii="Times New Roman" w:hAnsi="Times New Roman" w:cs="Times New Roman"/>
+          <w:sz w:val="24"/>
+          <w:szCs w:val="24"/>
+        </w:rPr>
+        <w:t xml:space="preserve">, which are </w:t>
+      </w:r>
+      <w:r>
+        <w:rPr>
+          <w:rFonts w:ascii="Times New Roman" w:hAnsi="Times New Roman" w:cs="Times New Roman"/>
+          <w:sz w:val="24"/>
+          <w:szCs w:val="24"/>
+        </w:rPr>
+        <w:t>Presentation, Business and data Access layers.</w:t>
+      </w:r>
+      <w:r>
+        <w:rPr>
+          <w:rFonts w:ascii="Times New Roman" w:hAnsi="Times New Roman" w:cs="Times New Roman"/>
+          <w:sz w:val="24"/>
+          <w:szCs w:val="24"/>
+        </w:rPr>
+        <w:t xml:space="preserve"> </w:t>
+      </w:r>
+      <w:r>
+        <w:rPr>
+          <w:rFonts w:ascii="Times New Roman" w:hAnsi="Times New Roman" w:cs="Times New Roman"/>
+          <w:sz w:val="24"/>
+          <w:szCs w:val="24"/>
+        </w:rPr>
+        <w:t>Data Access layer will use Google’s Firebase database management system for server connection.</w:t>
+      </w:r>
+      <w:r>
+        <w:rPr>
+          <w:rFonts w:ascii="Times New Roman" w:hAnsi="Times New Roman" w:cs="Times New Roman"/>
+          <w:sz w:val="24"/>
+          <w:szCs w:val="24"/>
+        </w:rPr>
+        <w:t xml:space="preserve"> </w:t>
+      </w:r>
+      <w:r>
+        <w:rPr>
+          <w:rFonts w:ascii="Times New Roman" w:hAnsi="Times New Roman" w:cs="Times New Roman"/>
+          <w:sz w:val="24"/>
+          <w:szCs w:val="24"/>
+        </w:rPr>
+        <w:t xml:space="preserve">Presentation Layer will be the personal </w:t>
+      </w:r>
+      <w:r>
+        <w:rPr>
+          <w:rFonts w:ascii="Times New Roman" w:hAnsi="Times New Roman" w:cs="Times New Roman"/>
+          <w:sz w:val="24"/>
+          <w:szCs w:val="24"/>
+        </w:rPr>
+        <w:t xml:space="preserve">smart phone. Since we are writing codes in Java and our machines are </w:t>
+      </w:r>
+      <w:proofErr w:type="spellStart"/>
+      <w:r>
+        <w:rPr>
+          <w:rFonts w:ascii="Times New Roman" w:hAnsi="Times New Roman" w:cs="Times New Roman"/>
+          <w:sz w:val="24"/>
+          <w:szCs w:val="24"/>
+        </w:rPr>
+        <w:t>compatiple</w:t>
+      </w:r>
+      <w:proofErr w:type="spellEnd"/>
+      <w:r>
+        <w:rPr>
+          <w:rFonts w:ascii="Times New Roman" w:hAnsi="Times New Roman" w:cs="Times New Roman"/>
+          <w:sz w:val="24"/>
+          <w:szCs w:val="24"/>
+        </w:rPr>
+        <w:t xml:space="preserve"> with Android, we are using </w:t>
+      </w:r>
+      <w:proofErr w:type="spellStart"/>
+      <w:r>
+        <w:rPr>
+          <w:rFonts w:ascii="Times New Roman" w:hAnsi="Times New Roman" w:cs="Times New Roman"/>
+          <w:sz w:val="24"/>
+          <w:szCs w:val="24"/>
+        </w:rPr>
+        <w:t>AndroidStudio</w:t>
+      </w:r>
+      <w:proofErr w:type="spellEnd"/>
+      <w:r>
+        <w:rPr>
+          <w:rFonts w:ascii="Times New Roman" w:hAnsi="Times New Roman" w:cs="Times New Roman"/>
+          <w:sz w:val="24"/>
+          <w:szCs w:val="24"/>
+        </w:rPr>
+        <w:t xml:space="preserve"> on Presentation Layer.</w:t>
+      </w:r>
+    </w:p>
+    <w:p>
+      <w:pPr>
+        <w:rPr>
+          <w:rFonts w:ascii="Times New Roman" w:hAnsi="Times New Roman" w:cs="Times New Roman"/>
+          <w:sz w:val="24"/>
+          <w:szCs w:val="24"/>
+        </w:rPr>
+      </w:pPr>
+      <w:r>
+        <w:rPr>
+          <w:rFonts w:ascii="Times New Roman" w:hAnsi="Times New Roman" w:cs="Times New Roman"/>
+          <w:sz w:val="24"/>
+          <w:szCs w:val="24"/>
+        </w:rPr>
+        <w:t xml:space="preserve">(Data access layer </w:t>
+      </w:r>
+      <w:proofErr w:type="spellStart"/>
+      <w:r>
+        <w:rPr>
+          <w:rFonts w:ascii="Times New Roman" w:hAnsi="Times New Roman" w:cs="Times New Roman"/>
+          <w:sz w:val="24"/>
+          <w:szCs w:val="24"/>
+        </w:rPr>
+        <w:t>ve</w:t>
+      </w:r>
+      <w:proofErr w:type="spellEnd"/>
+      <w:r>
+        <w:rPr>
+          <w:rFonts w:ascii="Times New Roman" w:hAnsi="Times New Roman" w:cs="Times New Roman"/>
+          <w:sz w:val="24"/>
+          <w:szCs w:val="24"/>
+        </w:rPr>
+        <w:t xml:space="preserve"> business layer </w:t>
+      </w:r>
+      <w:proofErr w:type="spellStart"/>
+      <w:r>
+        <w:rPr>
+          <w:rFonts w:ascii="Times New Roman" w:hAnsi="Times New Roman" w:cs="Times New Roman"/>
+          <w:sz w:val="24"/>
+          <w:szCs w:val="24"/>
+        </w:rPr>
+        <w:t>bilgileri</w:t>
+      </w:r>
+      <w:proofErr w:type="spellEnd"/>
+      <w:r>
+        <w:rPr>
+          <w:rFonts w:ascii="Times New Roman" w:hAnsi="Times New Roman" w:cs="Times New Roman"/>
+          <w:sz w:val="24"/>
+          <w:szCs w:val="24"/>
+        </w:rPr>
+        <w:t xml:space="preserve"> </w:t>
+      </w:r>
+      <w:proofErr w:type="spellStart"/>
+      <w:r>
+        <w:rPr>
+          <w:rFonts w:ascii="Times New Roman" w:hAnsi="Times New Roman" w:cs="Times New Roman"/>
+          <w:sz w:val="24"/>
+          <w:szCs w:val="24"/>
+        </w:rPr>
+        <w:t>eksik</w:t>
+      </w:r>
+      <w:proofErr w:type="spellEnd"/>
+      <w:r>
+        <w:rPr>
+          <w:rFonts w:ascii="Times New Roman" w:hAnsi="Times New Roman" w:cs="Times New Roman"/>
+          <w:sz w:val="24"/>
+          <w:szCs w:val="24"/>
+        </w:rPr>
+        <w:t>)</w:t>
+      </w:r>
+    </w:p>
+    <w:p>
+      <w:pPr>
+        <w:rPr>
+          <w:rFonts w:ascii="Times New Roman" w:hAnsi="Times New Roman" w:cs="Times New Roman"/>
+          <w:sz w:val="24"/>
+          <w:szCs w:val="24"/>
+        </w:rPr>
+      </w:pPr>
+    </w:p>
+    <w:p>
+      <w:pPr>
+        <w:pStyle w:val="Heading2"/>
+      </w:pPr>
+      <w:bookmarkStart w:id="10" w:name="_Toc433996782"/>
+      <w:r>
+        <w:t>Persistent Data Management</w:t>
+      </w:r>
       <w:bookmarkEnd w:id="10"/>
     </w:p>
     <w:p>
@@ -2038,32 +2253,18 @@
           <w:sz w:val="24"/>
           <w:szCs w:val="24"/>
         </w:rPr>
-        <w:t xml:space="preserve">The online bus ticket reservation system has three layers </w:t>
-      </w:r>
-      <w:r>
-        <w:rPr>
-          <w:rFonts w:ascii="Times New Roman" w:hAnsi="Times New Roman" w:cs="Times New Roman"/>
-          <w:sz w:val="24"/>
-          <w:szCs w:val="24"/>
-        </w:rPr>
-        <w:t>for reusability and readability</w:t>
-      </w:r>
-      <w:r>
-        <w:rPr>
-          <w:rFonts w:ascii="Times New Roman" w:hAnsi="Times New Roman" w:cs="Times New Roman"/>
-          <w:sz w:val="24"/>
-          <w:szCs w:val="24"/>
-        </w:rPr>
-        <w:t xml:space="preserve">, which are </w:t>
-      </w:r>
-      <w:r>
-        <w:rPr>
-          <w:rFonts w:ascii="Times New Roman" w:hAnsi="Times New Roman" w:cs="Times New Roman"/>
-          <w:sz w:val="24"/>
-          <w:szCs w:val="24"/>
-        </w:rPr>
-        <w:t>Presentation, Business and data Access layers.</w:t>
-      </w:r>
+        <w:t xml:space="preserve">(Database </w:t>
+      </w:r>
+      <w:proofErr w:type="spellStart"/>
+      <w:r>
+        <w:rPr>
+          <w:rFonts w:ascii="Times New Roman" w:hAnsi="Times New Roman" w:cs="Times New Roman"/>
+          <w:sz w:val="24"/>
+          <w:szCs w:val="24"/>
+        </w:rPr>
+        <w:t>tabloları</w:t>
+      </w:r>
+      <w:proofErr w:type="spellEnd"/>
       <w:r>
         <w:rPr>
           <w:rFonts w:ascii="Times New Roman" w:hAnsi="Times New Roman" w:cs="Times New Roman"/>
@@ -2072,13 +2273,128 @@
         </w:rPr>
         <w:t xml:space="preserve"> </w:t>
       </w:r>
-      <w:r>
-        <w:rPr>
-          <w:rFonts w:ascii="Times New Roman" w:hAnsi="Times New Roman" w:cs="Times New Roman"/>
-          <w:sz w:val="24"/>
-          <w:szCs w:val="24"/>
-        </w:rPr>
-        <w:t>Data Access layer will use Google’s Firebase database management system for server connection.</w:t>
+      <w:proofErr w:type="spellStart"/>
+      <w:r>
+        <w:rPr>
+          <w:rFonts w:ascii="Times New Roman" w:hAnsi="Times New Roman" w:cs="Times New Roman"/>
+          <w:sz w:val="24"/>
+          <w:szCs w:val="24"/>
+        </w:rPr>
+        <w:t>gerekli</w:t>
+      </w:r>
+      <w:proofErr w:type="spellEnd"/>
+      <w:r>
+        <w:rPr>
+          <w:rFonts w:ascii="Times New Roman" w:hAnsi="Times New Roman" w:cs="Times New Roman"/>
+          <w:sz w:val="24"/>
+          <w:szCs w:val="24"/>
+        </w:rPr>
+        <w:t>)</w:t>
+      </w:r>
+    </w:p>
+    <w:p>
+      <w:pPr>
+        <w:rPr>
+          <w:rFonts w:ascii="Times New Roman" w:hAnsi="Times New Roman" w:cs="Times New Roman"/>
+          <w:sz w:val="24"/>
+          <w:szCs w:val="24"/>
+        </w:rPr>
+      </w:pPr>
+      <w:r>
+        <w:rPr>
+          <w:rFonts w:ascii="Times New Roman" w:hAnsi="Times New Roman" w:cs="Times New Roman"/>
+          <w:sz w:val="24"/>
+          <w:szCs w:val="24"/>
+        </w:rPr>
+        <w:t xml:space="preserve">There are some </w:t>
+      </w:r>
+      <w:r>
+        <w:rPr>
+          <w:rFonts w:ascii="Times New Roman" w:hAnsi="Times New Roman" w:cs="Times New Roman"/>
+          <w:sz w:val="24"/>
+          <w:szCs w:val="24"/>
+        </w:rPr>
+        <w:t>constant</w:t>
+      </w:r>
+      <w:r>
+        <w:rPr>
+          <w:rFonts w:ascii="Times New Roman" w:hAnsi="Times New Roman" w:cs="Times New Roman"/>
+          <w:sz w:val="24"/>
+          <w:szCs w:val="24"/>
+        </w:rPr>
+        <w:t xml:space="preserve"> data stored by the system, which is vital for the system to be of any use, so that the data can outlive a single execution of the system. For this reason, in the </w:t>
+      </w:r>
+      <w:r>
+        <w:rPr>
+          <w:rFonts w:ascii="Times New Roman" w:hAnsi="Times New Roman" w:cs="Times New Roman"/>
+          <w:sz w:val="24"/>
+          <w:szCs w:val="24"/>
+        </w:rPr>
+        <w:t>online bus ticket reservation system,</w:t>
+      </w:r>
+      <w:r>
+        <w:rPr>
+          <w:rFonts w:ascii="Times New Roman" w:hAnsi="Times New Roman" w:cs="Times New Roman"/>
+          <w:sz w:val="24"/>
+          <w:szCs w:val="24"/>
+        </w:rPr>
+        <w:t xml:space="preserve"> we store this data in a database. The persistent data recorded are; Users of the system (</w:t>
+      </w:r>
+      <w:r>
+        <w:rPr>
+          <w:rFonts w:ascii="Times New Roman" w:hAnsi="Times New Roman" w:cs="Times New Roman"/>
+          <w:sz w:val="24"/>
+          <w:szCs w:val="24"/>
+        </w:rPr>
+        <w:t>Customers, Guests, Admin and Managers</w:t>
+      </w:r>
+      <w:r>
+        <w:rPr>
+          <w:rFonts w:ascii="Times New Roman" w:hAnsi="Times New Roman" w:cs="Times New Roman"/>
+          <w:sz w:val="24"/>
+          <w:szCs w:val="24"/>
+        </w:rPr>
+        <w:t>), and the</w:t>
+      </w:r>
+      <w:r>
+        <w:rPr>
+          <w:rFonts w:ascii="Times New Roman" w:hAnsi="Times New Roman" w:cs="Times New Roman"/>
+          <w:sz w:val="24"/>
+          <w:szCs w:val="24"/>
+        </w:rPr>
+        <w:t>ir</w:t>
+      </w:r>
+      <w:r>
+        <w:rPr>
+          <w:rFonts w:ascii="Times New Roman" w:hAnsi="Times New Roman" w:cs="Times New Roman"/>
+          <w:sz w:val="24"/>
+          <w:szCs w:val="24"/>
+        </w:rPr>
+        <w:t xml:space="preserve"> information. We can store a list of </w:t>
+      </w:r>
+      <w:r>
+        <w:rPr>
+          <w:rFonts w:ascii="Times New Roman" w:hAnsi="Times New Roman" w:cs="Times New Roman"/>
+          <w:sz w:val="24"/>
+          <w:szCs w:val="24"/>
+        </w:rPr>
+        <w:t>customers</w:t>
+      </w:r>
+      <w:r>
+        <w:rPr>
+          <w:rFonts w:ascii="Times New Roman" w:hAnsi="Times New Roman" w:cs="Times New Roman"/>
+          <w:sz w:val="24"/>
+          <w:szCs w:val="24"/>
+        </w:rPr>
+        <w:t>'</w:t>
+      </w:r>
+      <w:r>
+        <w:rPr>
+          <w:rFonts w:ascii="Times New Roman" w:hAnsi="Times New Roman" w:cs="Times New Roman"/>
+          <w:sz w:val="24"/>
+          <w:szCs w:val="24"/>
+        </w:rPr>
+        <w:t xml:space="preserve"> bought</w:t>
       </w:r>
       <w:r>
         <w:rPr>
@@ -2094,15 +2410,200 @@
           <w:sz w:val="24"/>
           <w:szCs w:val="24"/>
         </w:rPr>
-        <w:t xml:space="preserve">Presentation Layer will be the personal </w:t>
-      </w:r>
-      <w:r>
-        <w:rPr>
-          <w:rFonts w:ascii="Times New Roman" w:hAnsi="Times New Roman" w:cs="Times New Roman"/>
-          <w:sz w:val="24"/>
-          <w:szCs w:val="24"/>
-        </w:rPr>
-        <w:t xml:space="preserve">smart phone. Since we are writing codes in Java and our machines are </w:t>
+        <w:t>tickets</w:t>
+      </w:r>
+      <w:r>
+        <w:rPr>
+          <w:rFonts w:ascii="Times New Roman" w:hAnsi="Times New Roman" w:cs="Times New Roman"/>
+          <w:sz w:val="24"/>
+          <w:szCs w:val="24"/>
+        </w:rPr>
+        <w:t xml:space="preserve"> in their database of their</w:t>
+      </w:r>
+      <w:r>
+        <w:rPr>
+          <w:rFonts w:ascii="Times New Roman" w:hAnsi="Times New Roman" w:cs="Times New Roman"/>
+          <w:sz w:val="24"/>
+          <w:szCs w:val="24"/>
+        </w:rPr>
+        <w:t>s</w:t>
+      </w:r>
+      <w:r>
+        <w:rPr>
+          <w:rFonts w:ascii="Times New Roman" w:hAnsi="Times New Roman" w:cs="Times New Roman"/>
+          <w:sz w:val="24"/>
+          <w:szCs w:val="24"/>
+        </w:rPr>
+        <w:t xml:space="preserve"> and</w:t>
+      </w:r>
+      <w:r>
+        <w:rPr>
+          <w:rFonts w:ascii="Times New Roman" w:hAnsi="Times New Roman" w:cs="Times New Roman"/>
+          <w:sz w:val="24"/>
+          <w:szCs w:val="24"/>
+        </w:rPr>
+        <w:t xml:space="preserve"> their</w:t>
+      </w:r>
+      <w:r>
+        <w:rPr>
+          <w:rFonts w:ascii="Times New Roman" w:hAnsi="Times New Roman" w:cs="Times New Roman"/>
+          <w:sz w:val="24"/>
+          <w:szCs w:val="24"/>
+        </w:rPr>
+        <w:t xml:space="preserve"> personal information. In addition, we can also store in the database the </w:t>
+      </w:r>
+      <w:r>
+        <w:rPr>
+          <w:rFonts w:ascii="Times New Roman" w:hAnsi="Times New Roman" w:cs="Times New Roman"/>
+          <w:sz w:val="24"/>
+          <w:szCs w:val="24"/>
+        </w:rPr>
+        <w:t>managers</w:t>
+      </w:r>
+      <w:r>
+        <w:rPr>
+          <w:rFonts w:ascii="Times New Roman" w:hAnsi="Times New Roman" w:cs="Times New Roman"/>
+          <w:sz w:val="24"/>
+          <w:szCs w:val="24"/>
+        </w:rPr>
+        <w:t>' personal information</w:t>
+      </w:r>
+      <w:r>
+        <w:rPr>
+          <w:rFonts w:ascii="Times New Roman" w:hAnsi="Times New Roman" w:cs="Times New Roman"/>
+          <w:sz w:val="24"/>
+          <w:szCs w:val="24"/>
+        </w:rPr>
+        <w:t>.</w:t>
+      </w:r>
+      <w:r>
+        <w:rPr>
+          <w:rFonts w:ascii="Times New Roman" w:hAnsi="Times New Roman" w:cs="Times New Roman"/>
+          <w:sz w:val="24"/>
+          <w:szCs w:val="24"/>
+        </w:rPr>
+        <w:t xml:space="preserve"> These are the persistent data that are needed to be stored in database so that the data can outlive a single execution of the system. Different tables from which information </w:t>
+      </w:r>
+      <w:r>
+        <w:rPr>
+          <w:rFonts w:ascii="Times New Roman" w:hAnsi="Times New Roman" w:cs="Times New Roman"/>
+          <w:sz w:val="24"/>
+          <w:szCs w:val="24"/>
+        </w:rPr>
+        <w:t>must</w:t>
+      </w:r>
+      <w:r>
+        <w:rPr>
+          <w:rFonts w:ascii="Times New Roman" w:hAnsi="Times New Roman" w:cs="Times New Roman"/>
+          <w:sz w:val="24"/>
+          <w:szCs w:val="24"/>
+        </w:rPr>
+        <w:t xml:space="preserve"> be </w:t>
+      </w:r>
+      <w:r>
+        <w:rPr>
+          <w:rFonts w:ascii="Times New Roman" w:hAnsi="Times New Roman" w:cs="Times New Roman"/>
+          <w:sz w:val="24"/>
+          <w:szCs w:val="24"/>
+        </w:rPr>
+        <w:t>connected</w:t>
+      </w:r>
+      <w:r>
+        <w:rPr>
+          <w:rFonts w:ascii="Times New Roman" w:hAnsi="Times New Roman" w:cs="Times New Roman"/>
+          <w:sz w:val="24"/>
+          <w:szCs w:val="24"/>
+        </w:rPr>
+        <w:t xml:space="preserve"> and extracted</w:t>
+      </w:r>
+      <w:r>
+        <w:rPr>
+          <w:rFonts w:ascii="Times New Roman" w:hAnsi="Times New Roman" w:cs="Times New Roman"/>
+          <w:sz w:val="24"/>
+          <w:szCs w:val="24"/>
+        </w:rPr>
+        <w:t xml:space="preserve"> so they</w:t>
+      </w:r>
+      <w:r>
+        <w:rPr>
+          <w:rFonts w:ascii="Times New Roman" w:hAnsi="Times New Roman" w:cs="Times New Roman"/>
+          <w:sz w:val="24"/>
+          <w:szCs w:val="24"/>
+        </w:rPr>
+        <w:t xml:space="preserve"> can be easily manipulated by operators such as project and join to give information in the form in which it is desired. Data independence is achieved more easily with normalization structure used in a relational database than in the more complicated tree or network structure. Looking at all these advantages that relational database provides us, we have decide</w:t>
+      </w:r>
+      <w:r>
+        <w:rPr>
+          <w:rFonts w:ascii="Times New Roman" w:hAnsi="Times New Roman" w:cs="Times New Roman"/>
+          <w:sz w:val="24"/>
+          <w:szCs w:val="24"/>
+        </w:rPr>
+        <w:t>d</w:t>
+      </w:r>
+      <w:r>
+        <w:rPr>
+          <w:rFonts w:ascii="Times New Roman" w:hAnsi="Times New Roman" w:cs="Times New Roman"/>
+          <w:sz w:val="24"/>
+          <w:szCs w:val="24"/>
+        </w:rPr>
+        <w:t xml:space="preserve"> that the relational database is the closest data management </w:t>
+      </w:r>
+      <w:r>
+        <w:rPr>
+          <w:rFonts w:ascii="Times New Roman" w:hAnsi="Times New Roman" w:cs="Times New Roman"/>
+          <w:sz w:val="24"/>
+          <w:szCs w:val="24"/>
+        </w:rPr>
+        <w:t>sub</w:t>
+      </w:r>
+      <w:r>
+        <w:rPr>
+          <w:rFonts w:ascii="Times New Roman" w:hAnsi="Times New Roman" w:cs="Times New Roman"/>
+          <w:sz w:val="24"/>
+          <w:szCs w:val="24"/>
+        </w:rPr>
+        <w:t>structure for our system</w:t>
+      </w:r>
+      <w:r>
+        <w:rPr>
+          <w:rFonts w:ascii="Times New Roman" w:hAnsi="Times New Roman" w:cs="Times New Roman"/>
+          <w:sz w:val="24"/>
+          <w:szCs w:val="24"/>
+        </w:rPr>
+        <w:t>. Firebase</w:t>
+      </w:r>
+      <w:r>
+        <w:rPr>
+          <w:rFonts w:ascii="Times New Roman" w:hAnsi="Times New Roman" w:cs="Times New Roman"/>
+          <w:sz w:val="24"/>
+          <w:szCs w:val="24"/>
+        </w:rPr>
+        <w:t>, which is a relational database management system (RDBMS) will be used to manage and keep the data</w:t>
+      </w:r>
+      <w:r>
+        <w:rPr>
+          <w:rFonts w:ascii="Times New Roman" w:hAnsi="Times New Roman" w:cs="Times New Roman"/>
+          <w:sz w:val="24"/>
+          <w:szCs w:val="24"/>
+        </w:rPr>
+        <w:t>.</w:t>
+      </w:r>
+    </w:p>
+    <w:p>
+      <w:pPr>
+        <w:rPr>
+          <w:rFonts w:ascii="Times New Roman" w:hAnsi="Times New Roman" w:cs="Times New Roman"/>
+          <w:sz w:val="24"/>
+          <w:szCs w:val="24"/>
+        </w:rPr>
+      </w:pPr>
+      <w:r>
+        <w:rPr>
+          <w:rFonts w:ascii="Times New Roman" w:hAnsi="Times New Roman" w:cs="Times New Roman"/>
+          <w:sz w:val="24"/>
+          <w:szCs w:val="24"/>
+        </w:rPr>
+        <w:t xml:space="preserve">(Table </w:t>
       </w:r>
       <w:proofErr w:type="spellStart"/>
       <w:r>
@@ -2111,7 +2612,7 @@
           <w:sz w:val="24"/>
           <w:szCs w:val="24"/>
         </w:rPr>
-        <w:t>compatiple</w:t>
+        <w:t>tanımları</w:t>
       </w:r>
       <w:proofErr w:type="spellEnd"/>
       <w:r>
@@ -2120,7 +2621,7 @@
           <w:sz w:val="24"/>
           <w:szCs w:val="24"/>
         </w:rPr>
-        <w:t xml:space="preserve"> with Android, we are using </w:t>
+        <w:t xml:space="preserve"> </w:t>
       </w:r>
       <w:proofErr w:type="spellStart"/>
       <w:r>
@@ -2129,7 +2630,7 @@
           <w:sz w:val="24"/>
           <w:szCs w:val="24"/>
         </w:rPr>
-        <w:t>AndroidStudio</w:t>
+        <w:t>gerekli</w:t>
       </w:r>
       <w:proofErr w:type="spellEnd"/>
       <w:r>
@@ -2138,77 +2639,6 @@
           <w:sz w:val="24"/>
           <w:szCs w:val="24"/>
         </w:rPr>
-        <w:t xml:space="preserve"> on Presentation Layer.</w:t>
-      </w:r>
-    </w:p>
-    <w:p>
-      <w:pPr>
-        <w:rPr>
-          <w:rFonts w:ascii="Times New Roman" w:hAnsi="Times New Roman" w:cs="Times New Roman"/>
-          <w:sz w:val="24"/>
-          <w:szCs w:val="24"/>
-        </w:rPr>
-      </w:pPr>
-      <w:r>
-        <w:rPr>
-          <w:rFonts w:ascii="Times New Roman" w:hAnsi="Times New Roman" w:cs="Times New Roman"/>
-          <w:sz w:val="24"/>
-          <w:szCs w:val="24"/>
-        </w:rPr>
-        <w:t xml:space="preserve">(Data access layer </w:t>
-      </w:r>
-      <w:proofErr w:type="spellStart"/>
-      <w:r>
-        <w:rPr>
-          <w:rFonts w:ascii="Times New Roman" w:hAnsi="Times New Roman" w:cs="Times New Roman"/>
-          <w:sz w:val="24"/>
-          <w:szCs w:val="24"/>
-        </w:rPr>
-        <w:t>ve</w:t>
-      </w:r>
-      <w:proofErr w:type="spellEnd"/>
-      <w:r>
-        <w:rPr>
-          <w:rFonts w:ascii="Times New Roman" w:hAnsi="Times New Roman" w:cs="Times New Roman"/>
-          <w:sz w:val="24"/>
-          <w:szCs w:val="24"/>
-        </w:rPr>
-        <w:t xml:space="preserve"> business layer </w:t>
-      </w:r>
-      <w:proofErr w:type="spellStart"/>
-      <w:r>
-        <w:rPr>
-          <w:rFonts w:ascii="Times New Roman" w:hAnsi="Times New Roman" w:cs="Times New Roman"/>
-          <w:sz w:val="24"/>
-          <w:szCs w:val="24"/>
-        </w:rPr>
-        <w:t>bilgileri</w:t>
-      </w:r>
-      <w:proofErr w:type="spellEnd"/>
-      <w:r>
-        <w:rPr>
-          <w:rFonts w:ascii="Times New Roman" w:hAnsi="Times New Roman" w:cs="Times New Roman"/>
-          <w:sz w:val="24"/>
-          <w:szCs w:val="24"/>
-        </w:rPr>
-        <w:t xml:space="preserve"> </w:t>
-      </w:r>
-      <w:proofErr w:type="spellStart"/>
-      <w:r>
-        <w:rPr>
-          <w:rFonts w:ascii="Times New Roman" w:hAnsi="Times New Roman" w:cs="Times New Roman"/>
-          <w:sz w:val="24"/>
-          <w:szCs w:val="24"/>
-        </w:rPr>
-        <w:t>eksik</w:t>
-      </w:r>
-      <w:proofErr w:type="spellEnd"/>
-      <w:r>
-        <w:rPr>
-          <w:rFonts w:ascii="Times New Roman" w:hAnsi="Times New Roman" w:cs="Times New Roman"/>
-          <w:sz w:val="24"/>
-          <w:szCs w:val="24"/>
-        </w:rPr>
         <w:t>)</w:t>
       </w:r>
     </w:p>
@@ -2223,480 +2653,58 @@
     </w:p>
     <w:p>
       <w:pPr>
+        <w:rPr>
+          <w:rFonts w:ascii="Times New Roman" w:hAnsi="Times New Roman" w:cs="Times New Roman"/>
+          <w:sz w:val="24"/>
+          <w:szCs w:val="24"/>
+        </w:rPr>
+      </w:pPr>
+    </w:p>
+    <w:p>
+      <w:pPr>
+        <w:rPr>
+          <w:rFonts w:ascii="Times New Roman" w:hAnsi="Times New Roman" w:cs="Times New Roman"/>
+          <w:sz w:val="24"/>
+          <w:szCs w:val="24"/>
+        </w:rPr>
+      </w:pPr>
+    </w:p>
+    <w:p>
+      <w:pPr>
+        <w:rPr>
+          <w:rFonts w:ascii="Times New Roman" w:hAnsi="Times New Roman" w:cs="Times New Roman"/>
+          <w:sz w:val="24"/>
+          <w:szCs w:val="24"/>
+        </w:rPr>
+      </w:pPr>
+    </w:p>
+    <w:p>
+      <w:pPr>
+        <w:rPr>
+          <w:rFonts w:ascii="Times New Roman" w:hAnsi="Times New Roman" w:cs="Times New Roman"/>
+          <w:sz w:val="24"/>
+          <w:szCs w:val="24"/>
+        </w:rPr>
+      </w:pPr>
+    </w:p>
+    <w:p>
+      <w:pPr>
+        <w:rPr>
+          <w:rFonts w:ascii="Times New Roman" w:hAnsi="Times New Roman" w:cs="Times New Roman"/>
+          <w:sz w:val="24"/>
+          <w:szCs w:val="24"/>
+        </w:rPr>
+      </w:pPr>
+    </w:p>
+    <w:p>
+      <w:pPr>
         <w:pStyle w:val="Heading2"/>
       </w:pPr>
-      <w:bookmarkStart w:id="11" w:name="_Toc433996782"/>
-      <w:r>
-        <w:t>Persistent Data Management</w:t>
+      <w:bookmarkStart w:id="11" w:name="_Toc433996783"/>
+      <w:r>
+        <w:t>Access Control and Security</w:t>
       </w:r>
       <w:bookmarkEnd w:id="11"/>
-    </w:p>
-    <w:p>
-      <w:pPr>
-        <w:rPr>
-          <w:rFonts w:ascii="Times New Roman" w:hAnsi="Times New Roman" w:cs="Times New Roman"/>
-          <w:sz w:val="24"/>
-          <w:szCs w:val="24"/>
-        </w:rPr>
-      </w:pPr>
-      <w:r>
-        <w:rPr>
-          <w:rFonts w:ascii="Times New Roman" w:hAnsi="Times New Roman" w:cs="Times New Roman"/>
-          <w:sz w:val="24"/>
-          <w:szCs w:val="24"/>
-        </w:rPr>
-        <w:t xml:space="preserve">(Database </w:t>
-      </w:r>
-      <w:proofErr w:type="spellStart"/>
-      <w:r>
-        <w:rPr>
-          <w:rFonts w:ascii="Times New Roman" w:hAnsi="Times New Roman" w:cs="Times New Roman"/>
-          <w:sz w:val="24"/>
-          <w:szCs w:val="24"/>
-        </w:rPr>
-        <w:t>tabloları</w:t>
-      </w:r>
-      <w:proofErr w:type="spellEnd"/>
-      <w:r>
-        <w:rPr>
-          <w:rFonts w:ascii="Times New Roman" w:hAnsi="Times New Roman" w:cs="Times New Roman"/>
-          <w:sz w:val="24"/>
-          <w:szCs w:val="24"/>
-        </w:rPr>
-        <w:t xml:space="preserve"> </w:t>
-      </w:r>
-      <w:proofErr w:type="spellStart"/>
-      <w:r>
-        <w:rPr>
-          <w:rFonts w:ascii="Times New Roman" w:hAnsi="Times New Roman" w:cs="Times New Roman"/>
-          <w:sz w:val="24"/>
-          <w:szCs w:val="24"/>
-        </w:rPr>
-        <w:t>gerekli</w:t>
-      </w:r>
-      <w:proofErr w:type="spellEnd"/>
-      <w:r>
-        <w:rPr>
-          <w:rFonts w:ascii="Times New Roman" w:hAnsi="Times New Roman" w:cs="Times New Roman"/>
-          <w:sz w:val="24"/>
-          <w:szCs w:val="24"/>
-        </w:rPr>
-        <w:t>)</w:t>
-      </w:r>
-    </w:p>
-    <w:p>
-      <w:pPr>
-        <w:rPr>
-          <w:rFonts w:ascii="Times New Roman" w:hAnsi="Times New Roman" w:cs="Times New Roman"/>
-          <w:sz w:val="24"/>
-          <w:szCs w:val="24"/>
-        </w:rPr>
-      </w:pPr>
-      <w:r>
-        <w:rPr>
-          <w:rFonts w:ascii="Times New Roman" w:hAnsi="Times New Roman" w:cs="Times New Roman"/>
-          <w:sz w:val="24"/>
-          <w:szCs w:val="24"/>
-        </w:rPr>
-        <w:t xml:space="preserve">There are some </w:t>
-      </w:r>
-      <w:r>
-        <w:rPr>
-          <w:rFonts w:ascii="Times New Roman" w:hAnsi="Times New Roman" w:cs="Times New Roman"/>
-          <w:sz w:val="24"/>
-          <w:szCs w:val="24"/>
-        </w:rPr>
-        <w:t>constant</w:t>
-      </w:r>
-      <w:r>
-        <w:rPr>
-          <w:rFonts w:ascii="Times New Roman" w:hAnsi="Times New Roman" w:cs="Times New Roman"/>
-          <w:sz w:val="24"/>
-          <w:szCs w:val="24"/>
-        </w:rPr>
-        <w:t xml:space="preserve"> data stored by the system, which is vital for the system to be of any use, so that the data can outlive a single execution of the system. For this reason, in the </w:t>
-      </w:r>
-      <w:r>
-        <w:rPr>
-          <w:rFonts w:ascii="Times New Roman" w:hAnsi="Times New Roman" w:cs="Times New Roman"/>
-          <w:sz w:val="24"/>
-          <w:szCs w:val="24"/>
-        </w:rPr>
-        <w:t>online bus ticket reservation system,</w:t>
-      </w:r>
-      <w:r>
-        <w:rPr>
-          <w:rFonts w:ascii="Times New Roman" w:hAnsi="Times New Roman" w:cs="Times New Roman"/>
-          <w:sz w:val="24"/>
-          <w:szCs w:val="24"/>
-        </w:rPr>
-        <w:t xml:space="preserve"> we store this data in a database. The persistent data recorded are; Users of the system (</w:t>
-      </w:r>
-      <w:r>
-        <w:rPr>
-          <w:rFonts w:ascii="Times New Roman" w:hAnsi="Times New Roman" w:cs="Times New Roman"/>
-          <w:sz w:val="24"/>
-          <w:szCs w:val="24"/>
-        </w:rPr>
-        <w:t>Customers, Guests, Admin and Managers</w:t>
-      </w:r>
-      <w:r>
-        <w:rPr>
-          <w:rFonts w:ascii="Times New Roman" w:hAnsi="Times New Roman" w:cs="Times New Roman"/>
-          <w:sz w:val="24"/>
-          <w:szCs w:val="24"/>
-        </w:rPr>
-        <w:t>), and the</w:t>
-      </w:r>
-      <w:r>
-        <w:rPr>
-          <w:rFonts w:ascii="Times New Roman" w:hAnsi="Times New Roman" w:cs="Times New Roman"/>
-          <w:sz w:val="24"/>
-          <w:szCs w:val="24"/>
-        </w:rPr>
-        <w:t>ir</w:t>
-      </w:r>
-      <w:r>
-        <w:rPr>
-          <w:rFonts w:ascii="Times New Roman" w:hAnsi="Times New Roman" w:cs="Times New Roman"/>
-          <w:sz w:val="24"/>
-          <w:szCs w:val="24"/>
-        </w:rPr>
-        <w:t xml:space="preserve"> information. We can store a list of </w:t>
-      </w:r>
-      <w:r>
-        <w:rPr>
-          <w:rFonts w:ascii="Times New Roman" w:hAnsi="Times New Roman" w:cs="Times New Roman"/>
-          <w:sz w:val="24"/>
-          <w:szCs w:val="24"/>
-        </w:rPr>
-        <w:t>customers</w:t>
-      </w:r>
-      <w:r>
-        <w:rPr>
-          <w:rFonts w:ascii="Times New Roman" w:hAnsi="Times New Roman" w:cs="Times New Roman"/>
-          <w:sz w:val="24"/>
-          <w:szCs w:val="24"/>
-        </w:rPr>
-        <w:t>'</w:t>
-      </w:r>
-      <w:r>
-        <w:rPr>
-          <w:rFonts w:ascii="Times New Roman" w:hAnsi="Times New Roman" w:cs="Times New Roman"/>
-          <w:sz w:val="24"/>
-          <w:szCs w:val="24"/>
-        </w:rPr>
-        <w:t xml:space="preserve"> bought</w:t>
-      </w:r>
-      <w:r>
-        <w:rPr>
-          <w:rFonts w:ascii="Times New Roman" w:hAnsi="Times New Roman" w:cs="Times New Roman"/>
-          <w:sz w:val="24"/>
-          <w:szCs w:val="24"/>
-        </w:rPr>
-        <w:t xml:space="preserve"> </w:t>
-      </w:r>
-      <w:r>
-        <w:rPr>
-          <w:rFonts w:ascii="Times New Roman" w:hAnsi="Times New Roman" w:cs="Times New Roman"/>
-          <w:sz w:val="24"/>
-          <w:szCs w:val="24"/>
-        </w:rPr>
-        <w:t>tickets</w:t>
-      </w:r>
-      <w:r>
-        <w:rPr>
-          <w:rFonts w:ascii="Times New Roman" w:hAnsi="Times New Roman" w:cs="Times New Roman"/>
-          <w:sz w:val="24"/>
-          <w:szCs w:val="24"/>
-        </w:rPr>
-        <w:t xml:space="preserve"> in their database of their</w:t>
-      </w:r>
-      <w:r>
-        <w:rPr>
-          <w:rFonts w:ascii="Times New Roman" w:hAnsi="Times New Roman" w:cs="Times New Roman"/>
-          <w:sz w:val="24"/>
-          <w:szCs w:val="24"/>
-        </w:rPr>
-        <w:t>s</w:t>
-      </w:r>
-      <w:r>
-        <w:rPr>
-          <w:rFonts w:ascii="Times New Roman" w:hAnsi="Times New Roman" w:cs="Times New Roman"/>
-          <w:sz w:val="24"/>
-          <w:szCs w:val="24"/>
-        </w:rPr>
-        <w:t xml:space="preserve"> and</w:t>
-      </w:r>
-      <w:r>
-        <w:rPr>
-          <w:rFonts w:ascii="Times New Roman" w:hAnsi="Times New Roman" w:cs="Times New Roman"/>
-          <w:sz w:val="24"/>
-          <w:szCs w:val="24"/>
-        </w:rPr>
-        <w:t xml:space="preserve"> their</w:t>
-      </w:r>
-      <w:r>
-        <w:rPr>
-          <w:rFonts w:ascii="Times New Roman" w:hAnsi="Times New Roman" w:cs="Times New Roman"/>
-          <w:sz w:val="24"/>
-          <w:szCs w:val="24"/>
-        </w:rPr>
-        <w:t xml:space="preserve"> personal information. In addition, we can also store in the database the </w:t>
-      </w:r>
-      <w:r>
-        <w:rPr>
-          <w:rFonts w:ascii="Times New Roman" w:hAnsi="Times New Roman" w:cs="Times New Roman"/>
-          <w:sz w:val="24"/>
-          <w:szCs w:val="24"/>
-        </w:rPr>
-        <w:t>managers</w:t>
-      </w:r>
-      <w:r>
-        <w:rPr>
-          <w:rFonts w:ascii="Times New Roman" w:hAnsi="Times New Roman" w:cs="Times New Roman"/>
-          <w:sz w:val="24"/>
-          <w:szCs w:val="24"/>
-        </w:rPr>
-        <w:t>' personal information</w:t>
-      </w:r>
-      <w:r>
-        <w:rPr>
-          <w:rFonts w:ascii="Times New Roman" w:hAnsi="Times New Roman" w:cs="Times New Roman"/>
-          <w:sz w:val="24"/>
-          <w:szCs w:val="24"/>
-        </w:rPr>
-        <w:t>.</w:t>
-      </w:r>
-      <w:r>
-        <w:rPr>
-          <w:rFonts w:ascii="Times New Roman" w:hAnsi="Times New Roman" w:cs="Times New Roman"/>
-          <w:sz w:val="24"/>
-          <w:szCs w:val="24"/>
-        </w:rPr>
-        <w:t xml:space="preserve"> These are the persistent data that are needed to be stored in database so that the data can outlive a single execution of the system. Different tables from which information </w:t>
-      </w:r>
-      <w:r>
-        <w:rPr>
-          <w:rFonts w:ascii="Times New Roman" w:hAnsi="Times New Roman" w:cs="Times New Roman"/>
-          <w:sz w:val="24"/>
-          <w:szCs w:val="24"/>
-        </w:rPr>
-        <w:t>must</w:t>
-      </w:r>
-      <w:r>
-        <w:rPr>
-          <w:rFonts w:ascii="Times New Roman" w:hAnsi="Times New Roman" w:cs="Times New Roman"/>
-          <w:sz w:val="24"/>
-          <w:szCs w:val="24"/>
-        </w:rPr>
-        <w:t xml:space="preserve"> be </w:t>
-      </w:r>
-      <w:r>
-        <w:rPr>
-          <w:rFonts w:ascii="Times New Roman" w:hAnsi="Times New Roman" w:cs="Times New Roman"/>
-          <w:sz w:val="24"/>
-          <w:szCs w:val="24"/>
-        </w:rPr>
-        <w:t>connected</w:t>
-      </w:r>
-      <w:r>
-        <w:rPr>
-          <w:rFonts w:ascii="Times New Roman" w:hAnsi="Times New Roman" w:cs="Times New Roman"/>
-          <w:sz w:val="24"/>
-          <w:szCs w:val="24"/>
-        </w:rPr>
-        <w:t xml:space="preserve"> and extracted</w:t>
-      </w:r>
-      <w:r>
-        <w:rPr>
-          <w:rFonts w:ascii="Times New Roman" w:hAnsi="Times New Roman" w:cs="Times New Roman"/>
-          <w:sz w:val="24"/>
-          <w:szCs w:val="24"/>
-        </w:rPr>
-        <w:t xml:space="preserve"> so they</w:t>
-      </w:r>
-      <w:r>
-        <w:rPr>
-          <w:rFonts w:ascii="Times New Roman" w:hAnsi="Times New Roman" w:cs="Times New Roman"/>
-          <w:sz w:val="24"/>
-          <w:szCs w:val="24"/>
-        </w:rPr>
-        <w:t xml:space="preserve"> can be easily manipulated by operators such as project and join to give information in the form in which it is desired. Data independence is achieved more easily with normalization structure used in a relational database than in the more complicated tree or network structure. Looking at all these advantages that relational database provides us, we have decide</w:t>
-      </w:r>
-      <w:r>
-        <w:rPr>
-          <w:rFonts w:ascii="Times New Roman" w:hAnsi="Times New Roman" w:cs="Times New Roman"/>
-          <w:sz w:val="24"/>
-          <w:szCs w:val="24"/>
-        </w:rPr>
-        <w:t>d</w:t>
-      </w:r>
-      <w:r>
-        <w:rPr>
-          <w:rFonts w:ascii="Times New Roman" w:hAnsi="Times New Roman" w:cs="Times New Roman"/>
-          <w:sz w:val="24"/>
-          <w:szCs w:val="24"/>
-        </w:rPr>
-        <w:t xml:space="preserve"> that the relational database is the closest data management </w:t>
-      </w:r>
-      <w:r>
-        <w:rPr>
-          <w:rFonts w:ascii="Times New Roman" w:hAnsi="Times New Roman" w:cs="Times New Roman"/>
-          <w:sz w:val="24"/>
-          <w:szCs w:val="24"/>
-        </w:rPr>
-        <w:t>sub</w:t>
-      </w:r>
-      <w:r>
-        <w:rPr>
-          <w:rFonts w:ascii="Times New Roman" w:hAnsi="Times New Roman" w:cs="Times New Roman"/>
-          <w:sz w:val="24"/>
-          <w:szCs w:val="24"/>
-        </w:rPr>
-        <w:t>structure for our system</w:t>
-      </w:r>
-      <w:r>
-        <w:rPr>
-          <w:rFonts w:ascii="Times New Roman" w:hAnsi="Times New Roman" w:cs="Times New Roman"/>
-          <w:sz w:val="24"/>
-          <w:szCs w:val="24"/>
-        </w:rPr>
-        <w:t>. Firebase</w:t>
-      </w:r>
-      <w:r>
-        <w:rPr>
-          <w:rFonts w:ascii="Times New Roman" w:hAnsi="Times New Roman" w:cs="Times New Roman"/>
-          <w:sz w:val="24"/>
-          <w:szCs w:val="24"/>
-        </w:rPr>
-        <w:t>, which is a relational database management system (RDBMS) will be used to manage and keep the data</w:t>
-      </w:r>
-      <w:r>
-        <w:rPr>
-          <w:rFonts w:ascii="Times New Roman" w:hAnsi="Times New Roman" w:cs="Times New Roman"/>
-          <w:sz w:val="24"/>
-          <w:szCs w:val="24"/>
-        </w:rPr>
-        <w:t>.</w:t>
-      </w:r>
-    </w:p>
-    <w:p>
-      <w:pPr>
-        <w:rPr>
-          <w:rFonts w:ascii="Times New Roman" w:hAnsi="Times New Roman" w:cs="Times New Roman"/>
-          <w:sz w:val="24"/>
-          <w:szCs w:val="24"/>
-        </w:rPr>
-      </w:pPr>
-      <w:r>
-        <w:rPr>
-          <w:rFonts w:ascii="Times New Roman" w:hAnsi="Times New Roman" w:cs="Times New Roman"/>
-          <w:sz w:val="24"/>
-          <w:szCs w:val="24"/>
-        </w:rPr>
-        <w:t xml:space="preserve">(Table </w:t>
-      </w:r>
-      <w:proofErr w:type="spellStart"/>
-      <w:r>
-        <w:rPr>
-          <w:rFonts w:ascii="Times New Roman" w:hAnsi="Times New Roman" w:cs="Times New Roman"/>
-          <w:sz w:val="24"/>
-          <w:szCs w:val="24"/>
-        </w:rPr>
-        <w:t>tanımları</w:t>
-      </w:r>
-      <w:proofErr w:type="spellEnd"/>
-      <w:r>
-        <w:rPr>
-          <w:rFonts w:ascii="Times New Roman" w:hAnsi="Times New Roman" w:cs="Times New Roman"/>
-          <w:sz w:val="24"/>
-          <w:szCs w:val="24"/>
-        </w:rPr>
-        <w:t xml:space="preserve"> </w:t>
-      </w:r>
-      <w:proofErr w:type="spellStart"/>
-      <w:r>
-        <w:rPr>
-          <w:rFonts w:ascii="Times New Roman" w:hAnsi="Times New Roman" w:cs="Times New Roman"/>
-          <w:sz w:val="24"/>
-          <w:szCs w:val="24"/>
-        </w:rPr>
-        <w:t>gerekli</w:t>
-      </w:r>
-      <w:proofErr w:type="spellEnd"/>
-      <w:r>
-        <w:rPr>
-          <w:rFonts w:ascii="Times New Roman" w:hAnsi="Times New Roman" w:cs="Times New Roman"/>
-          <w:sz w:val="24"/>
-          <w:szCs w:val="24"/>
-        </w:rPr>
-        <w:t>)</w:t>
-      </w:r>
-    </w:p>
-    <w:p>
-      <w:pPr>
-        <w:rPr>
-          <w:rFonts w:ascii="Times New Roman" w:hAnsi="Times New Roman" w:cs="Times New Roman"/>
-          <w:sz w:val="24"/>
-          <w:szCs w:val="24"/>
-        </w:rPr>
-      </w:pPr>
-    </w:p>
-    <w:p>
-      <w:pPr>
-        <w:rPr>
-          <w:rFonts w:ascii="Times New Roman" w:hAnsi="Times New Roman" w:cs="Times New Roman"/>
-          <w:sz w:val="24"/>
-          <w:szCs w:val="24"/>
-        </w:rPr>
-      </w:pPr>
-    </w:p>
-    <w:p>
-      <w:pPr>
-        <w:rPr>
-          <w:rFonts w:ascii="Times New Roman" w:hAnsi="Times New Roman" w:cs="Times New Roman"/>
-          <w:sz w:val="24"/>
-          <w:szCs w:val="24"/>
-        </w:rPr>
-      </w:pPr>
-    </w:p>
-    <w:p>
-      <w:pPr>
-        <w:rPr>
-          <w:rFonts w:ascii="Times New Roman" w:hAnsi="Times New Roman" w:cs="Times New Roman"/>
-          <w:sz w:val="24"/>
-          <w:szCs w:val="24"/>
-        </w:rPr>
-      </w:pPr>
-    </w:p>
-    <w:p>
-      <w:pPr>
-        <w:rPr>
-          <w:rFonts w:ascii="Times New Roman" w:hAnsi="Times New Roman" w:cs="Times New Roman"/>
-          <w:sz w:val="24"/>
-          <w:szCs w:val="24"/>
-        </w:rPr>
-      </w:pPr>
-    </w:p>
-    <w:p>
-      <w:pPr>
-        <w:rPr>
-          <w:rFonts w:ascii="Times New Roman" w:hAnsi="Times New Roman" w:cs="Times New Roman"/>
-          <w:sz w:val="24"/>
-          <w:szCs w:val="24"/>
-        </w:rPr>
-      </w:pPr>
-    </w:p>
-    <w:p>
-      <w:pPr>
-        <w:pStyle w:val="Heading2"/>
-      </w:pPr>
-      <w:bookmarkStart w:id="12" w:name="_Toc433996783"/>
-      <w:r>
-        <w:t>Access Control and Security</w:t>
-      </w:r>
-      <w:bookmarkEnd w:id="12"/>
     </w:p>
     <w:tbl>
       <w:tblPr>
@@ -4143,15 +4151,252 @@
     <w:p>
       <w:pPr>
         <w:pStyle w:val="Heading2"/>
-      </w:pPr>
-      <w:bookmarkStart w:id="13" w:name="_Toc433996784"/>
-      <w:r>
+        <w:rPr>
+          <w:rFonts w:ascii="Times New Roman" w:hAnsi="Times New Roman" w:cs="Times New Roman"/>
+        </w:rPr>
+      </w:pPr>
+      <w:bookmarkStart w:id="12" w:name="_Toc433996784"/>
+      <w:bookmarkStart w:id="13" w:name="_GoBack"/>
+      <w:r>
+        <w:rPr>
+          <w:rFonts w:ascii="Times New Roman" w:hAnsi="Times New Roman" w:cs="Times New Roman"/>
+        </w:rPr>
         <w:t>Global Software Control</w:t>
       </w:r>
-      <w:bookmarkEnd w:id="13"/>
-    </w:p>
-    <w:p>
-      <w:pPr>
+      <w:bookmarkEnd w:id="12"/>
+    </w:p>
+    <w:bookmarkEnd w:id="13"/>
+    <w:p>
+      <w:pPr>
+        <w:ind w:firstLine="708"/>
+        <w:rPr>
+          <w:rFonts w:ascii="Times New Roman" w:hAnsi="Times New Roman" w:cs="Times New Roman"/>
+        </w:rPr>
+      </w:pPr>
+      <w:r>
+        <w:rPr>
+          <w:rFonts w:ascii="Times New Roman" w:hAnsi="Times New Roman" w:cs="Times New Roman"/>
+          <w:b/>
+        </w:rPr>
+        <w:t>Avoiding Deadlocks</w:t>
+      </w:r>
+      <w:r>
+        <w:rPr>
+          <w:rFonts w:ascii="Times New Roman" w:hAnsi="Times New Roman" w:cs="Times New Roman"/>
+          <w:b/>
+        </w:rPr>
+        <w:t xml:space="preserve">: </w:t>
+      </w:r>
+      <w:r>
+        <w:rPr>
+          <w:rFonts w:ascii="Times New Roman" w:hAnsi="Times New Roman" w:cs="Times New Roman"/>
+        </w:rPr>
+        <w:t xml:space="preserve">Callbacks must not block the caller. So only status information is updated in the </w:t>
+      </w:r>
+      <w:r>
+        <w:rPr>
+          <w:rFonts w:ascii="Times New Roman" w:hAnsi="Times New Roman" w:cs="Times New Roman"/>
+        </w:rPr>
+        <w:t>caller</w:t>
+      </w:r>
+      <w:r>
+        <w:rPr>
+          <w:rFonts w:ascii="Times New Roman" w:hAnsi="Times New Roman" w:cs="Times New Roman"/>
+        </w:rPr>
+        <w:t>.</w:t>
+      </w:r>
+      <w:r>
+        <w:rPr>
+          <w:rFonts w:ascii="Times New Roman" w:hAnsi="Times New Roman" w:cs="Times New Roman"/>
+        </w:rPr>
+        <w:t xml:space="preserve"> </w:t>
+      </w:r>
+      <w:r>
+        <w:rPr>
+          <w:rFonts w:ascii="Times New Roman" w:hAnsi="Times New Roman" w:cs="Times New Roman"/>
+        </w:rPr>
+        <w:t>All other internal work within a single service must be done by other worker threads.</w:t>
+      </w:r>
+    </w:p>
+    <w:p>
+      <w:pPr>
+        <w:ind w:left="708"/>
+      </w:pPr>
+    </w:p>
+    <w:p>
+      <w:pPr>
+        <w:ind w:firstLine="708"/>
+        <w:rPr>
+          <w:rFonts w:ascii="Times New Roman" w:hAnsi="Times New Roman" w:cs="Times New Roman"/>
+          <w:sz w:val="24"/>
+          <w:szCs w:val="24"/>
+        </w:rPr>
+      </w:pPr>
+      <w:r>
+        <w:rPr>
+          <w:rFonts w:ascii="Times New Roman" w:hAnsi="Times New Roman" w:cs="Times New Roman"/>
+          <w:b/>
+          <w:sz w:val="24"/>
+          <w:szCs w:val="24"/>
+        </w:rPr>
+        <w:lastRenderedPageBreak/>
+        <w:t>Worker Threads for Each Service</w:t>
+      </w:r>
+      <w:r>
+        <w:rPr>
+          <w:rFonts w:ascii="Times New Roman" w:hAnsi="Times New Roman" w:cs="Times New Roman"/>
+          <w:b/>
+          <w:sz w:val="24"/>
+          <w:szCs w:val="24"/>
+        </w:rPr>
+        <w:t>:</w:t>
+      </w:r>
+      <w:r>
+        <w:rPr>
+          <w:rFonts w:ascii="Times New Roman" w:hAnsi="Times New Roman" w:cs="Times New Roman"/>
+          <w:sz w:val="24"/>
+          <w:szCs w:val="24"/>
+        </w:rPr>
+        <w:t xml:space="preserve"> </w:t>
+      </w:r>
+      <w:r>
+        <w:rPr>
+          <w:rFonts w:ascii="Times New Roman" w:hAnsi="Times New Roman" w:cs="Times New Roman"/>
+          <w:sz w:val="24"/>
+          <w:szCs w:val="24"/>
+        </w:rPr>
+        <w:t>Each service has an own thread for communication, which communicates with the service</w:t>
+      </w:r>
+      <w:r>
+        <w:rPr>
+          <w:rFonts w:ascii="Times New Roman" w:hAnsi="Times New Roman" w:cs="Times New Roman"/>
+          <w:sz w:val="24"/>
+          <w:szCs w:val="24"/>
+        </w:rPr>
+        <w:t xml:space="preserve"> </w:t>
+      </w:r>
+      <w:r>
+        <w:rPr>
+          <w:rFonts w:ascii="Times New Roman" w:hAnsi="Times New Roman" w:cs="Times New Roman"/>
+          <w:sz w:val="24"/>
+          <w:szCs w:val="24"/>
+        </w:rPr>
+        <w:t>manager and other services.</w:t>
+      </w:r>
+    </w:p>
+    <w:p>
+      <w:pPr>
+        <w:ind w:firstLine="708"/>
+        <w:rPr>
+          <w:rFonts w:ascii="Times New Roman" w:hAnsi="Times New Roman" w:cs="Times New Roman"/>
+          <w:b/>
+          <w:sz w:val="24"/>
+          <w:szCs w:val="24"/>
+        </w:rPr>
+      </w:pPr>
+      <w:r>
+        <w:rPr>
+          <w:rFonts w:ascii="Times New Roman" w:hAnsi="Times New Roman" w:cs="Times New Roman"/>
+          <w:b/>
+          <w:sz w:val="24"/>
+          <w:szCs w:val="24"/>
+        </w:rPr>
+        <w:t>Callbacks Between Subsystems</w:t>
+      </w:r>
+      <w:r>
+        <w:rPr>
+          <w:rFonts w:ascii="Times New Roman" w:hAnsi="Times New Roman" w:cs="Times New Roman"/>
+          <w:b/>
+          <w:sz w:val="24"/>
+          <w:szCs w:val="24"/>
+        </w:rPr>
+        <w:t>:</w:t>
+      </w:r>
+    </w:p>
+    <w:p>
+      <w:pPr>
+        <w:rPr>
+          <w:rFonts w:ascii="Times New Roman" w:hAnsi="Times New Roman" w:cs="Times New Roman"/>
+          <w:sz w:val="24"/>
+          <w:szCs w:val="24"/>
+        </w:rPr>
+      </w:pPr>
+      <w:r>
+        <w:rPr>
+          <w:rFonts w:ascii="Times New Roman" w:hAnsi="Times New Roman" w:cs="Times New Roman"/>
+          <w:sz w:val="24"/>
+          <w:szCs w:val="24"/>
+        </w:rPr>
+        <w:t xml:space="preserve">Like the </w:t>
+      </w:r>
+      <w:r>
+        <w:rPr>
+          <w:rFonts w:ascii="Times New Roman" w:hAnsi="Times New Roman" w:cs="Times New Roman"/>
+          <w:sz w:val="24"/>
+          <w:szCs w:val="24"/>
+        </w:rPr>
+        <w:t xml:space="preserve">Trustbus </w:t>
+      </w:r>
+      <w:r>
+        <w:rPr>
+          <w:rFonts w:ascii="Times New Roman" w:hAnsi="Times New Roman" w:cs="Times New Roman"/>
+          <w:sz w:val="24"/>
+          <w:szCs w:val="24"/>
+        </w:rPr>
+        <w:t>service manager, the services use asynchronous callbacks for inter</w:t>
+      </w:r>
+      <w:r>
+        <w:rPr>
+          <w:rFonts w:ascii="Times New Roman" w:hAnsi="Times New Roman" w:cs="Times New Roman"/>
+          <w:sz w:val="24"/>
+          <w:szCs w:val="24"/>
+        </w:rPr>
+        <w:t xml:space="preserve"> </w:t>
+      </w:r>
+      <w:r>
+        <w:rPr>
+          <w:rFonts w:ascii="Times New Roman" w:hAnsi="Times New Roman" w:cs="Times New Roman"/>
+          <w:sz w:val="24"/>
+          <w:szCs w:val="24"/>
+        </w:rPr>
+        <w:t>process</w:t>
+      </w:r>
+      <w:r>
+        <w:rPr>
+          <w:rFonts w:ascii="Times New Roman" w:hAnsi="Times New Roman" w:cs="Times New Roman"/>
+          <w:sz w:val="24"/>
+          <w:szCs w:val="24"/>
+        </w:rPr>
+        <w:t xml:space="preserve"> </w:t>
+      </w:r>
+      <w:r>
+        <w:rPr>
+          <w:rFonts w:ascii="Times New Roman" w:hAnsi="Times New Roman" w:cs="Times New Roman"/>
+          <w:sz w:val="24"/>
+          <w:szCs w:val="24"/>
+        </w:rPr>
+        <w:t>communication. Every single service uses internal methods to notify the other</w:t>
+      </w:r>
+      <w:r>
+        <w:rPr>
+          <w:rFonts w:ascii="Times New Roman" w:hAnsi="Times New Roman" w:cs="Times New Roman"/>
+          <w:sz w:val="24"/>
+          <w:szCs w:val="24"/>
+        </w:rPr>
+        <w:t xml:space="preserve"> </w:t>
+      </w:r>
+      <w:r>
+        <w:rPr>
+          <w:rFonts w:ascii="Times New Roman" w:hAnsi="Times New Roman" w:cs="Times New Roman"/>
+          <w:sz w:val="24"/>
+          <w:szCs w:val="24"/>
+        </w:rPr>
+        <w:t>subsystems of its own status, its needs and abilities.</w:t>
+      </w:r>
+    </w:p>
+    <w:p>
+      <w:pPr>
+        <w:ind w:firstLine="708"/>
         <w:rPr>
           <w:rFonts w:ascii="Times New Roman" w:hAnsi="Times New Roman" w:cs="Times New Roman"/>
           <w:sz w:val="24"/>
@@ -4184,7 +4429,6 @@
       </w:pPr>
       <w:bookmarkStart w:id="15" w:name="_Toc433996786"/>
       <w:r>
-        <w:lastRenderedPageBreak/>
         <w:t>Subsystem Services</w:t>
       </w:r>
       <w:bookmarkEnd w:id="15"/>
@@ -4912,7 +5156,6 @@
     <w:next w:val="Normal"/>
     <w:link w:val="Heading2Char"/>
     <w:uiPriority w:val="9"/>
-    <w:semiHidden/>
     <w:unhideWhenUsed/>
     <w:qFormat/>
     <w:rsid w:val="0005250D"/>
@@ -4974,7 +5217,6 @@
     <w:basedOn w:val="DefaultParagraphFont"/>
     <w:link w:val="Heading2"/>
     <w:uiPriority w:val="9"/>
-    <w:semiHidden/>
     <w:rsid w:val="0005250D"/>
     <w:rPr>
       <w:rFonts w:ascii="Times New Roman Bold" w:eastAsiaTheme="majorEastAsia" w:hAnsi="Times New Roman Bold" w:cstheme="majorBidi"/>

</xml_diff>